<commit_message>
BD Logística, Indice, Cap 08
</commit_message>
<xml_diff>
--- a/DRE/_DRE_CapitulosPorFirmar/IPT_ACRM_DRE_Cap08-BBDD_150430.docx
+++ b/DRE/_DRE_CapitulosPorFirmar/IPT_ACRM_DRE_Cap08-BBDD_150430.docx
@@ -3791,6 +3791,7 @@
         </w:rPr>
         <w:t xml:space="preserve"> siguiendo el formato </w:t>
       </w:r>
+      <w:proofErr w:type="spellStart"/>
       <w:r>
         <w:rPr>
           <w:rFonts w:eastAsia="Times New Roman" w:cs="Arial"/>
@@ -3807,7 +3808,17 @@
           <w:szCs w:val="20"/>
           <w:lang w:val="es-ES_tradnl" w:eastAsia="es-ES"/>
         </w:rPr>
-        <w:t>n Nombre</w:t>
+        <w:t>n</w:t>
+      </w:r>
+      <w:proofErr w:type="spellEnd"/>
+      <w:r>
+        <w:rPr>
+          <w:rFonts w:eastAsia="Times New Roman" w:cs="Arial"/>
+          <w:i/>
+          <w:szCs w:val="20"/>
+          <w:lang w:val="es-ES_tradnl" w:eastAsia="es-ES"/>
+        </w:rPr>
+        <w:t xml:space="preserve"> Nombre</w:t>
       </w:r>
       <w:r>
         <w:rPr>
@@ -3898,6 +3909,7 @@
         </w:rPr>
         <w:t>(</w:t>
       </w:r>
+      <w:proofErr w:type="spellStart"/>
       <w:r>
         <w:rPr>
           <w:rFonts w:eastAsia="Times New Roman" w:cs="Arial"/>
@@ -3905,8 +3917,29 @@
           <w:szCs w:val="20"/>
           <w:lang w:val="es-ES_tradnl" w:eastAsia="es-ES"/>
         </w:rPr>
-        <w:t>business logic</w:t>
-      </w:r>
+        <w:t>business</w:t>
+      </w:r>
+      <w:proofErr w:type="spellEnd"/>
+      <w:r>
+        <w:rPr>
+          <w:rFonts w:eastAsia="Times New Roman" w:cs="Arial"/>
+          <w:i/>
+          <w:szCs w:val="20"/>
+          <w:lang w:val="es-ES_tradnl" w:eastAsia="es-ES"/>
+        </w:rPr>
+        <w:t xml:space="preserve"> </w:t>
+      </w:r>
+      <w:proofErr w:type="spellStart"/>
+      <w:r>
+        <w:rPr>
+          <w:rFonts w:eastAsia="Times New Roman" w:cs="Arial"/>
+          <w:i/>
+          <w:szCs w:val="20"/>
+          <w:lang w:val="es-ES_tradnl" w:eastAsia="es-ES"/>
+        </w:rPr>
+        <w:t>logic</w:t>
+      </w:r>
+      <w:proofErr w:type="spellEnd"/>
       <w:r>
         <w:rPr>
           <w:rFonts w:eastAsia="Times New Roman" w:cs="Arial"/>
@@ -4295,6 +4328,7 @@
         </w:rPr>
         <w:t xml:space="preserve"> – equivale a un </w:t>
       </w:r>
+      <w:proofErr w:type="spellStart"/>
       <w:r>
         <w:rPr>
           <w:rFonts w:eastAsia="Times New Roman" w:cs="Arial"/>
@@ -4304,6 +4338,7 @@
         </w:rPr>
         <w:t>string</w:t>
       </w:r>
+      <w:proofErr w:type="spellEnd"/>
     </w:p>
     <w:p>
       <w:pPr>
@@ -4334,6 +4369,7 @@
         </w:rPr>
         <w:t xml:space="preserve">umérico - </w:t>
       </w:r>
+      <w:proofErr w:type="spellStart"/>
       <w:r>
         <w:rPr>
           <w:rFonts w:eastAsia="Times New Roman" w:cs="Arial"/>
@@ -4343,6 +4379,7 @@
         </w:rPr>
         <w:t>float</w:t>
       </w:r>
+      <w:proofErr w:type="spellEnd"/>
     </w:p>
     <w:p>
       <w:pPr>
@@ -4373,6 +4410,7 @@
         </w:rPr>
         <w:t xml:space="preserve">ntero – </w:t>
       </w:r>
+      <w:proofErr w:type="spellStart"/>
       <w:r>
         <w:rPr>
           <w:rFonts w:eastAsia="Times New Roman" w:cs="Arial"/>
@@ -4382,6 +4420,7 @@
         </w:rPr>
         <w:t>integer</w:t>
       </w:r>
+      <w:proofErr w:type="spellEnd"/>
     </w:p>
     <w:p>
       <w:pPr>
@@ -4543,6 +4582,7 @@
         </w:rPr>
         <w:t xml:space="preserve"> – </w:t>
       </w:r>
+      <w:proofErr w:type="spellStart"/>
       <w:r>
         <w:rPr>
           <w:rFonts w:eastAsia="Times New Roman" w:cs="Arial"/>
@@ -4550,8 +4590,29 @@
           <w:szCs w:val="20"/>
           <w:lang w:val="es-ES_tradnl" w:eastAsia="es-ES"/>
         </w:rPr>
-        <w:t>array de arrays</w:t>
-      </w:r>
+        <w:t>array</w:t>
+      </w:r>
+      <w:proofErr w:type="spellEnd"/>
+      <w:r>
+        <w:rPr>
+          <w:rFonts w:eastAsia="Times New Roman" w:cs="Arial"/>
+          <w:i/>
+          <w:szCs w:val="20"/>
+          <w:lang w:val="es-ES_tradnl" w:eastAsia="es-ES"/>
+        </w:rPr>
+        <w:t xml:space="preserve"> de </w:t>
+      </w:r>
+      <w:proofErr w:type="spellStart"/>
+      <w:r>
+        <w:rPr>
+          <w:rFonts w:eastAsia="Times New Roman" w:cs="Arial"/>
+          <w:i/>
+          <w:szCs w:val="20"/>
+          <w:lang w:val="es-ES_tradnl" w:eastAsia="es-ES"/>
+        </w:rPr>
+        <w:t>arrays</w:t>
+      </w:r>
+      <w:proofErr w:type="spellEnd"/>
       <w:r>
         <w:rPr>
           <w:rFonts w:eastAsia="Times New Roman" w:cs="Arial"/>
@@ -4719,7 +4780,25 @@
           <w:szCs w:val="20"/>
           <w:lang w:val="es-ES_tradnl" w:eastAsia="es-ES"/>
         </w:rPr>
-        <w:t>a para los campos de tipo fecha ( Lista[Campo] ).</w:t>
+        <w:t xml:space="preserve">a para los campos de tipo fecha </w:t>
+      </w:r>
+      <w:proofErr w:type="gramStart"/>
+      <w:r>
+        <w:rPr>
+          <w:rFonts w:eastAsia="Times New Roman" w:cs="Arial"/>
+          <w:szCs w:val="20"/>
+          <w:lang w:val="es-ES_tradnl" w:eastAsia="es-ES"/>
+        </w:rPr>
+        <w:t>( Lista</w:t>
+      </w:r>
+      <w:proofErr w:type="gramEnd"/>
+      <w:r>
+        <w:rPr>
+          <w:rFonts w:eastAsia="Times New Roman" w:cs="Arial"/>
+          <w:szCs w:val="20"/>
+          <w:lang w:val="es-ES_tradnl" w:eastAsia="es-ES"/>
+        </w:rPr>
+        <w:t>[Campo] ).</w:t>
       </w:r>
     </w:p>
     <w:p>
@@ -5432,7 +5511,23 @@
         <w:t xml:space="preserve">el </w:t>
       </w:r>
       <w:r>
-        <w:t>material asociado (Pictures, Datasheet, etc…), e indicadores de interés gerencial (PCP, BEP, ICP).</w:t>
+        <w:t>material asociado (</w:t>
+      </w:r>
+      <w:proofErr w:type="spellStart"/>
+      <w:r>
+        <w:t>Pictures</w:t>
+      </w:r>
+      <w:proofErr w:type="spellEnd"/>
+      <w:r>
+        <w:t xml:space="preserve">, </w:t>
+      </w:r>
+      <w:proofErr w:type="spellStart"/>
+      <w:r>
+        <w:t>Datasheet</w:t>
+      </w:r>
+      <w:proofErr w:type="spellEnd"/>
+      <w:r>
+        <w:t>, etc…), e indicadores de interés gerencial (PCP, BEP, ICP).</w:t>
       </w:r>
     </w:p>
     <w:p/>
@@ -5572,7 +5667,6 @@
     </w:p>
     <w:p/>
     <w:p/>
-    <w:p/>
     <w:p>
       <w:pPr>
         <w:pStyle w:val="Ttulo2"/>
@@ -5621,7 +5715,23 @@
           <w:szCs w:val="20"/>
           <w:lang w:eastAsia="es-ES"/>
         </w:rPr>
-        <w:t>En este apartado están listadas las tablas maestras de validación, clasificadas de acuerdo a dos categorías en función de su aplicación: si son usadas casi exclusivamente para clasificar empresas o si tienen un uso mas generalizado.</w:t>
+        <w:t xml:space="preserve">En este apartado están listadas las tablas maestras de validación, clasificadas de acuerdo a dos categorías en función de su aplicación: si son usadas casi exclusivamente para clasificar empresas o si tienen un uso </w:t>
+      </w:r>
+      <w:r>
+        <w:rPr>
+          <w:rFonts w:eastAsia="Times New Roman" w:cs="Arial"/>
+          <w:szCs w:val="20"/>
+          <w:lang w:eastAsia="es-ES"/>
+        </w:rPr>
+        <w:t>más</w:t>
+      </w:r>
+      <w:r>
+        <w:rPr>
+          <w:rFonts w:eastAsia="Times New Roman" w:cs="Arial"/>
+          <w:szCs w:val="20"/>
+          <w:lang w:eastAsia="es-ES"/>
+        </w:rPr>
+        <w:t xml:space="preserve"> generalizado.</w:t>
       </w:r>
     </w:p>
     <w:p>
@@ -5704,8 +5814,17 @@
           <w:b/>
           <w:lang w:eastAsia="es-ES"/>
         </w:rPr>
-        <w:t>TB Company Importance</w:t>
-      </w:r>
+        <w:t xml:space="preserve">TB Company </w:t>
+      </w:r>
+      <w:proofErr w:type="spellStart"/>
+      <w:r>
+        <w:rPr>
+          <w:b/>
+          <w:lang w:eastAsia="es-ES"/>
+        </w:rPr>
+        <w:t>Importance</w:t>
+      </w:r>
+      <w:proofErr w:type="spellEnd"/>
     </w:p>
     <w:p>
       <w:pPr>
@@ -5764,11 +5883,19 @@
           <w:lang w:val="es-ES_tradnl" w:eastAsia="es-ES"/>
         </w:rPr>
       </w:pPr>
-      <w:r>
-        <w:rPr>
-          <w:lang w:val="es-ES_tradnl" w:eastAsia="es-ES"/>
-        </w:rPr>
-        <w:t>Importance – 5 posibles valores</w:t>
+      <w:proofErr w:type="spellStart"/>
+      <w:r>
+        <w:rPr>
+          <w:lang w:val="es-ES_tradnl" w:eastAsia="es-ES"/>
+        </w:rPr>
+        <w:t>Importance</w:t>
+      </w:r>
+      <w:proofErr w:type="spellEnd"/>
+      <w:r>
+        <w:rPr>
+          <w:lang w:val="es-ES_tradnl" w:eastAsia="es-ES"/>
+        </w:rPr>
+        <w:t xml:space="preserve"> – 5 posibles valores</w:t>
       </w:r>
     </w:p>
     <w:p>
@@ -5836,6 +5963,7 @@
           <w:lang w:val="es-ES_tradnl" w:eastAsia="es-ES"/>
         </w:rPr>
       </w:pPr>
+      <w:proofErr w:type="spellStart"/>
       <w:r>
         <w:rPr>
           <w:lang w:val="es-ES_tradnl" w:eastAsia="es-ES"/>
@@ -5848,6 +5976,7 @@
         </w:rPr>
         <w:t>ne</w:t>
       </w:r>
+      <w:proofErr w:type="spellEnd"/>
     </w:p>
     <w:p>
       <w:pPr>
@@ -5860,12 +5989,14 @@
           <w:lang w:val="es-ES_tradnl" w:eastAsia="es-ES"/>
         </w:rPr>
       </w:pPr>
+      <w:proofErr w:type="spellStart"/>
       <w:r>
         <w:rPr>
           <w:lang w:val="es-ES_tradnl" w:eastAsia="es-ES"/>
         </w:rPr>
         <w:t>Tbd</w:t>
       </w:r>
+      <w:proofErr w:type="spellEnd"/>
     </w:p>
     <w:p>
       <w:pPr>
@@ -6052,13 +6183,23 @@
           <w:lang w:val="es-ES_tradnl" w:eastAsia="es-ES"/>
         </w:rPr>
       </w:pPr>
-      <w:r>
-        <w:rPr>
-          <w:rFonts w:eastAsia="Times New Roman" w:cs="Arial"/>
-          <w:szCs w:val="20"/>
-          <w:lang w:val="es-ES_tradnl" w:eastAsia="es-ES"/>
-        </w:rPr>
-        <w:t>Out Of Business</w:t>
+      <w:proofErr w:type="spellStart"/>
+      <w:r>
+        <w:rPr>
+          <w:rFonts w:eastAsia="Times New Roman" w:cs="Arial"/>
+          <w:szCs w:val="20"/>
+          <w:lang w:val="es-ES_tradnl" w:eastAsia="es-ES"/>
+        </w:rPr>
+        <w:t>Out</w:t>
+      </w:r>
+      <w:proofErr w:type="spellEnd"/>
+      <w:r>
+        <w:rPr>
+          <w:rFonts w:eastAsia="Times New Roman" w:cs="Arial"/>
+          <w:szCs w:val="20"/>
+          <w:lang w:val="es-ES_tradnl" w:eastAsia="es-ES"/>
+        </w:rPr>
+        <w:t xml:space="preserve"> Of Business</w:t>
       </w:r>
     </w:p>
     <w:p>
@@ -6096,6 +6237,7 @@
         </w:rPr>
         <w:t xml:space="preserve">TB </w:t>
       </w:r>
+      <w:proofErr w:type="spellStart"/>
       <w:r>
         <w:rPr>
           <w:rFonts w:eastAsia="Times New Roman" w:cs="Arial"/>
@@ -6114,6 +6256,7 @@
         </w:rPr>
         <w:t>s</w:t>
       </w:r>
+      <w:proofErr w:type="spellEnd"/>
       <w:r>
         <w:rPr>
           <w:rFonts w:eastAsia="Times New Roman" w:cs="Arial"/>
@@ -6197,13 +6340,23 @@
           <w:lang w:val="es-ES_tradnl" w:eastAsia="es-ES"/>
         </w:rPr>
       </w:pPr>
-      <w:r>
-        <w:rPr>
-          <w:rFonts w:eastAsia="Times New Roman" w:cs="Arial"/>
-          <w:szCs w:val="20"/>
-          <w:lang w:val="es-ES_tradnl" w:eastAsia="es-ES"/>
-        </w:rPr>
-        <w:t>Relation – 3 posibles valores</w:t>
+      <w:proofErr w:type="spellStart"/>
+      <w:r>
+        <w:rPr>
+          <w:rFonts w:eastAsia="Times New Roman" w:cs="Arial"/>
+          <w:szCs w:val="20"/>
+          <w:lang w:val="es-ES_tradnl" w:eastAsia="es-ES"/>
+        </w:rPr>
+        <w:t>Relation</w:t>
+      </w:r>
+      <w:proofErr w:type="spellEnd"/>
+      <w:r>
+        <w:rPr>
+          <w:rFonts w:eastAsia="Times New Roman" w:cs="Arial"/>
+          <w:szCs w:val="20"/>
+          <w:lang w:val="es-ES_tradnl" w:eastAsia="es-ES"/>
+        </w:rPr>
+        <w:t xml:space="preserve"> – 3 posibles valores</w:t>
       </w:r>
     </w:p>
     <w:p>
@@ -6219,14 +6372,34 @@
           <w:lang w:val="es-ES_tradnl" w:eastAsia="es-ES"/>
         </w:rPr>
       </w:pPr>
-      <w:r>
-        <w:rPr>
-          <w:rFonts w:eastAsia="Times New Roman" w:cs="Arial"/>
-          <w:szCs w:val="20"/>
-          <w:lang w:val="es-ES_tradnl" w:eastAsia="es-ES"/>
-        </w:rPr>
-        <w:t>Internal subsidiary</w:t>
-      </w:r>
+      <w:proofErr w:type="spellStart"/>
+      <w:r>
+        <w:rPr>
+          <w:rFonts w:eastAsia="Times New Roman" w:cs="Arial"/>
+          <w:szCs w:val="20"/>
+          <w:lang w:val="es-ES_tradnl" w:eastAsia="es-ES"/>
+        </w:rPr>
+        <w:t>Internal</w:t>
+      </w:r>
+      <w:proofErr w:type="spellEnd"/>
+      <w:r>
+        <w:rPr>
+          <w:rFonts w:eastAsia="Times New Roman" w:cs="Arial"/>
+          <w:szCs w:val="20"/>
+          <w:lang w:val="es-ES_tradnl" w:eastAsia="es-ES"/>
+        </w:rPr>
+        <w:t xml:space="preserve"> </w:t>
+      </w:r>
+      <w:proofErr w:type="spellStart"/>
+      <w:r>
+        <w:rPr>
+          <w:rFonts w:eastAsia="Times New Roman" w:cs="Arial"/>
+          <w:szCs w:val="20"/>
+          <w:lang w:val="es-ES_tradnl" w:eastAsia="es-ES"/>
+        </w:rPr>
+        <w:t>subsidiary</w:t>
+      </w:r>
+      <w:proofErr w:type="spellEnd"/>
     </w:p>
     <w:p>
       <w:pPr>
@@ -6241,14 +6414,34 @@
           <w:lang w:val="es-ES_tradnl" w:eastAsia="es-ES"/>
         </w:rPr>
       </w:pPr>
-      <w:r>
-        <w:rPr>
-          <w:rFonts w:eastAsia="Times New Roman" w:cs="Arial"/>
-          <w:szCs w:val="20"/>
-          <w:lang w:val="es-ES_tradnl" w:eastAsia="es-ES"/>
-        </w:rPr>
-        <w:t>Internal Business Unit</w:t>
-      </w:r>
+      <w:proofErr w:type="spellStart"/>
+      <w:r>
+        <w:rPr>
+          <w:rFonts w:eastAsia="Times New Roman" w:cs="Arial"/>
+          <w:szCs w:val="20"/>
+          <w:lang w:val="es-ES_tradnl" w:eastAsia="es-ES"/>
+        </w:rPr>
+        <w:t>Internal</w:t>
+      </w:r>
+      <w:proofErr w:type="spellEnd"/>
+      <w:r>
+        <w:rPr>
+          <w:rFonts w:eastAsia="Times New Roman" w:cs="Arial"/>
+          <w:szCs w:val="20"/>
+          <w:lang w:val="es-ES_tradnl" w:eastAsia="es-ES"/>
+        </w:rPr>
+        <w:t xml:space="preserve"> Business </w:t>
+      </w:r>
+      <w:proofErr w:type="spellStart"/>
+      <w:r>
+        <w:rPr>
+          <w:rFonts w:eastAsia="Times New Roman" w:cs="Arial"/>
+          <w:szCs w:val="20"/>
+          <w:lang w:val="es-ES_tradnl" w:eastAsia="es-ES"/>
+        </w:rPr>
+        <w:t>Unit</w:t>
+      </w:r>
+      <w:proofErr w:type="spellEnd"/>
     </w:p>
     <w:p>
       <w:pPr>
@@ -6263,6 +6456,7 @@
           <w:lang w:val="es-ES_tradnl" w:eastAsia="es-ES"/>
         </w:rPr>
       </w:pPr>
+      <w:proofErr w:type="spellStart"/>
       <w:r>
         <w:rPr>
           <w:rFonts w:eastAsia="Times New Roman" w:cs="Arial"/>
@@ -6271,6 +6465,7 @@
         </w:rPr>
         <w:t>External</w:t>
       </w:r>
+      <w:proofErr w:type="spellEnd"/>
       <w:r>
         <w:rPr>
           <w:rFonts w:eastAsia="Times New Roman" w:cs="Arial"/>
@@ -6384,8 +6579,39 @@
           <w:szCs w:val="20"/>
           <w:lang w:val="es-ES_tradnl" w:eastAsia="es-ES"/>
         </w:rPr>
-        <w:t>TB Activity Level</w:t>
-      </w:r>
+        <w:t xml:space="preserve">TB </w:t>
+      </w:r>
+      <w:proofErr w:type="spellStart"/>
+      <w:r>
+        <w:rPr>
+          <w:rFonts w:eastAsia="Times New Roman" w:cs="Arial"/>
+          <w:b/>
+          <w:szCs w:val="20"/>
+          <w:lang w:val="es-ES_tradnl" w:eastAsia="es-ES"/>
+        </w:rPr>
+        <w:t>Activity</w:t>
+      </w:r>
+      <w:proofErr w:type="spellEnd"/>
+      <w:r>
+        <w:rPr>
+          <w:rFonts w:eastAsia="Times New Roman" w:cs="Arial"/>
+          <w:b/>
+          <w:szCs w:val="20"/>
+          <w:lang w:val="es-ES_tradnl" w:eastAsia="es-ES"/>
+        </w:rPr>
+        <w:t xml:space="preserve"> </w:t>
+      </w:r>
+      <w:proofErr w:type="spellStart"/>
+      <w:r>
+        <w:rPr>
+          <w:rFonts w:eastAsia="Times New Roman" w:cs="Arial"/>
+          <w:b/>
+          <w:szCs w:val="20"/>
+          <w:lang w:val="es-ES_tradnl" w:eastAsia="es-ES"/>
+        </w:rPr>
+        <w:t>Level</w:t>
+      </w:r>
+      <w:proofErr w:type="spellEnd"/>
     </w:p>
     <w:p>
       <w:pPr>
@@ -6460,13 +6686,23 @@
           <w:lang w:val="es-ES_tradnl" w:eastAsia="es-ES"/>
         </w:rPr>
       </w:pPr>
-      <w:r>
-        <w:rPr>
-          <w:rFonts w:eastAsia="Times New Roman" w:cs="Arial"/>
-          <w:szCs w:val="20"/>
-          <w:lang w:val="es-ES_tradnl" w:eastAsia="es-ES"/>
-        </w:rPr>
-        <w:t>Level – 6 posibles valores</w:t>
+      <w:proofErr w:type="spellStart"/>
+      <w:r>
+        <w:rPr>
+          <w:rFonts w:eastAsia="Times New Roman" w:cs="Arial"/>
+          <w:szCs w:val="20"/>
+          <w:lang w:val="es-ES_tradnl" w:eastAsia="es-ES"/>
+        </w:rPr>
+        <w:t>Level</w:t>
+      </w:r>
+      <w:proofErr w:type="spellEnd"/>
+      <w:r>
+        <w:rPr>
+          <w:rFonts w:eastAsia="Times New Roman" w:cs="Arial"/>
+          <w:szCs w:val="20"/>
+          <w:lang w:val="es-ES_tradnl" w:eastAsia="es-ES"/>
+        </w:rPr>
+        <w:t xml:space="preserve"> – 6 posibles valores</w:t>
       </w:r>
     </w:p>
     <w:p>
@@ -6734,8 +6970,6 @@
         </w:rPr>
         <w:t xml:space="preserve"> posibles valores</w:t>
       </w:r>
-      <w:bookmarkStart w:id="12" w:name="_GoBack"/>
-      <w:bookmarkEnd w:id="12"/>
     </w:p>
     <w:tbl>
       <w:tblPr>
@@ -6777,13 +7011,23 @@
                 <w:lang w:val="es-ES_tradnl" w:eastAsia="es-ES"/>
               </w:rPr>
             </w:pPr>
+            <w:proofErr w:type="spellStart"/>
             <w:r>
               <w:rPr>
                 <w:rFonts w:eastAsia="Times New Roman" w:cs="Arial"/>
                 <w:szCs w:val="20"/>
                 <w:lang w:val="es-ES_tradnl" w:eastAsia="es-ES"/>
               </w:rPr>
-              <w:t>Manufacturer - Module</w:t>
+              <w:t>Manufacturer</w:t>
+            </w:r>
+            <w:proofErr w:type="spellEnd"/>
+            <w:r>
+              <w:rPr>
+                <w:rFonts w:eastAsia="Times New Roman" w:cs="Arial"/>
+                <w:szCs w:val="20"/>
+                <w:lang w:val="es-ES_tradnl" w:eastAsia="es-ES"/>
+              </w:rPr>
+              <w:t xml:space="preserve"> - Module</w:t>
             </w:r>
             <w:r>
               <w:rPr>
@@ -6808,6 +7052,7 @@
                 <w:lang w:val="es-ES_tradnl" w:eastAsia="es-ES"/>
               </w:rPr>
             </w:pPr>
+            <w:proofErr w:type="spellStart"/>
             <w:r>
               <w:rPr>
                 <w:rFonts w:eastAsia="Times New Roman" w:cs="Arial"/>
@@ -6822,7 +7067,34 @@
                 <w:szCs w:val="20"/>
                 <w:lang w:val="es-ES_tradnl" w:eastAsia="es-ES"/>
               </w:rPr>
-              <w:t xml:space="preserve">anufacturer- Inverter </w:t>
+              <w:t>anufacturer</w:t>
+            </w:r>
+            <w:proofErr w:type="spellEnd"/>
+            <w:r>
+              <w:rPr>
+                <w:rFonts w:eastAsia="Times New Roman" w:cs="Arial"/>
+                <w:szCs w:val="20"/>
+                <w:lang w:val="es-ES_tradnl" w:eastAsia="es-ES"/>
+              </w:rPr>
+              <w:t xml:space="preserve">- </w:t>
+            </w:r>
+            <w:proofErr w:type="spellStart"/>
+            <w:r>
+              <w:rPr>
+                <w:rFonts w:eastAsia="Times New Roman" w:cs="Arial"/>
+                <w:szCs w:val="20"/>
+                <w:lang w:val="es-ES_tradnl" w:eastAsia="es-ES"/>
+              </w:rPr>
+              <w:t>Inverter</w:t>
+            </w:r>
+            <w:proofErr w:type="spellEnd"/>
+            <w:r>
+              <w:rPr>
+                <w:rFonts w:eastAsia="Times New Roman" w:cs="Arial"/>
+                <w:szCs w:val="20"/>
+                <w:lang w:val="es-ES_tradnl" w:eastAsia="es-ES"/>
+              </w:rPr>
+              <w:t xml:space="preserve"> </w:t>
             </w:r>
             <w:r>
               <w:rPr>
@@ -6830,7 +7102,16 @@
                 <w:szCs w:val="20"/>
                 <w:lang w:val="es-ES_tradnl" w:eastAsia="es-ES"/>
               </w:rPr>
-              <w:t>(C</w:t>
+              <w:t>(</w:t>
+            </w:r>
+            <w:proofErr w:type="spellStart"/>
+            <w:r>
+              <w:rPr>
+                <w:rFonts w:eastAsia="Times New Roman" w:cs="Arial"/>
+                <w:szCs w:val="20"/>
+                <w:lang w:val="es-ES_tradnl" w:eastAsia="es-ES"/>
+              </w:rPr>
+              <w:t>C</w:t>
             </w:r>
             <w:r>
               <w:rPr>
@@ -6840,6 +7121,7 @@
               </w:rPr>
               <w:t>ompetitor</w:t>
             </w:r>
+            <w:proofErr w:type="spellEnd"/>
             <w:r>
               <w:rPr>
                 <w:rFonts w:eastAsia="Times New Roman" w:cs="Arial"/>
@@ -6863,6 +7145,7 @@
                 <w:lang w:val="es-ES_tradnl" w:eastAsia="es-ES"/>
               </w:rPr>
             </w:pPr>
+            <w:proofErr w:type="spellStart"/>
             <w:r>
               <w:rPr>
                 <w:rFonts w:eastAsia="Times New Roman" w:cs="Arial"/>
@@ -6879,6 +7162,7 @@
               </w:rPr>
               <w:t>anufacturer</w:t>
             </w:r>
+            <w:proofErr w:type="spellEnd"/>
             <w:r>
               <w:rPr>
                 <w:rFonts w:eastAsia="Times New Roman" w:cs="Arial"/>
@@ -6901,7 +7185,16 @@
                 <w:szCs w:val="20"/>
                 <w:lang w:val="es-ES_tradnl" w:eastAsia="es-ES"/>
               </w:rPr>
-              <w:t xml:space="preserve"> O</w:t>
+              <w:t xml:space="preserve"> </w:t>
+            </w:r>
+            <w:proofErr w:type="spellStart"/>
+            <w:r>
+              <w:rPr>
+                <w:rFonts w:eastAsia="Times New Roman" w:cs="Arial"/>
+                <w:szCs w:val="20"/>
+                <w:lang w:val="es-ES_tradnl" w:eastAsia="es-ES"/>
+              </w:rPr>
+              <w:t>O</w:t>
             </w:r>
             <w:r>
               <w:rPr>
@@ -6909,8 +7202,27 @@
                 <w:szCs w:val="20"/>
                 <w:lang w:val="es-ES_tradnl" w:eastAsia="es-ES"/>
               </w:rPr>
-              <w:t>ther PV Component</w:t>
+              <w:t>ther</w:t>
             </w:r>
+            <w:proofErr w:type="spellEnd"/>
+            <w:r>
+              <w:rPr>
+                <w:rFonts w:eastAsia="Times New Roman" w:cs="Arial"/>
+                <w:szCs w:val="20"/>
+                <w:lang w:val="es-ES_tradnl" w:eastAsia="es-ES"/>
+              </w:rPr>
+              <w:t xml:space="preserve"> PV </w:t>
+            </w:r>
+            <w:proofErr w:type="spellStart"/>
+            <w:r>
+              <w:rPr>
+                <w:rFonts w:eastAsia="Times New Roman" w:cs="Arial"/>
+                <w:szCs w:val="20"/>
+                <w:lang w:val="es-ES_tradnl" w:eastAsia="es-ES"/>
+              </w:rPr>
+              <w:t>Component</w:t>
+            </w:r>
+            <w:proofErr w:type="spellEnd"/>
           </w:p>
           <w:p>
             <w:pPr>
@@ -6926,6 +7238,7 @@
                 <w:lang w:val="es-ES_tradnl" w:eastAsia="es-ES"/>
               </w:rPr>
             </w:pPr>
+            <w:proofErr w:type="spellStart"/>
             <w:r>
               <w:rPr>
                 <w:rFonts w:eastAsia="Times New Roman" w:cs="Arial"/>
@@ -6942,6 +7255,7 @@
               </w:rPr>
               <w:t>anufacturer</w:t>
             </w:r>
+            <w:proofErr w:type="spellEnd"/>
             <w:r>
               <w:rPr>
                 <w:rFonts w:eastAsia="Times New Roman" w:cs="Arial"/>
@@ -6981,6 +7295,7 @@
                 <w:lang w:val="es-ES_tradnl" w:eastAsia="es-ES"/>
               </w:rPr>
             </w:pPr>
+            <w:proofErr w:type="spellStart"/>
             <w:r>
               <w:rPr>
                 <w:rFonts w:eastAsia="Times New Roman" w:cs="Arial"/>
@@ -6995,7 +7310,43 @@
                 <w:szCs w:val="20"/>
                 <w:lang w:val="es-ES_tradnl" w:eastAsia="es-ES"/>
               </w:rPr>
-              <w:t>anufacturer – EV Stations</w:t>
+              <w:t>anufacturer</w:t>
+            </w:r>
+            <w:proofErr w:type="spellEnd"/>
+            <w:r>
+              <w:rPr>
+                <w:rFonts w:eastAsia="Times New Roman" w:cs="Arial"/>
+                <w:szCs w:val="20"/>
+                <w:lang w:val="es-ES_tradnl" w:eastAsia="es-ES"/>
+              </w:rPr>
+              <w:t xml:space="preserve"> – EV </w:t>
+            </w:r>
+            <w:proofErr w:type="spellStart"/>
+            <w:r>
+              <w:rPr>
+                <w:rFonts w:eastAsia="Times New Roman" w:cs="Arial"/>
+                <w:szCs w:val="20"/>
+                <w:lang w:val="es-ES_tradnl" w:eastAsia="es-ES"/>
+              </w:rPr>
+              <w:t>Stations</w:t>
+            </w:r>
+            <w:proofErr w:type="spellEnd"/>
+            <w:r>
+              <w:rPr>
+                <w:rFonts w:eastAsia="Times New Roman" w:cs="Arial"/>
+                <w:szCs w:val="20"/>
+                <w:lang w:val="es-ES_tradnl" w:eastAsia="es-ES"/>
+              </w:rPr>
+              <w:t xml:space="preserve"> (</w:t>
+            </w:r>
+            <w:proofErr w:type="spellStart"/>
+            <w:r>
+              <w:rPr>
+                <w:rFonts w:eastAsia="Times New Roman" w:cs="Arial"/>
+                <w:szCs w:val="20"/>
+                <w:lang w:val="es-ES_tradnl" w:eastAsia="es-ES"/>
+              </w:rPr>
+              <w:t>C</w:t>
             </w:r>
             <w:r>
               <w:rPr>
@@ -7003,16 +7354,9 @@
                 <w:szCs w:val="20"/>
                 <w:lang w:val="es-ES_tradnl" w:eastAsia="es-ES"/>
               </w:rPr>
-              <w:t xml:space="preserve"> (C</w:t>
-            </w:r>
-            <w:r>
-              <w:rPr>
-                <w:rFonts w:eastAsia="Times New Roman" w:cs="Arial"/>
-                <w:szCs w:val="20"/>
-                <w:lang w:val="es-ES_tradnl" w:eastAsia="es-ES"/>
-              </w:rPr>
               <w:t>ompetitor</w:t>
             </w:r>
+            <w:proofErr w:type="spellEnd"/>
             <w:r>
               <w:rPr>
                 <w:rFonts w:eastAsia="Times New Roman" w:cs="Arial"/>
@@ -7042,8 +7386,18 @@
                 <w:szCs w:val="20"/>
                 <w:lang w:val="es-ES_tradnl" w:eastAsia="es-ES"/>
               </w:rPr>
-              <w:t>Distributor - Electrical</w:t>
+              <w:t xml:space="preserve">Distributor - </w:t>
             </w:r>
+            <w:proofErr w:type="spellStart"/>
+            <w:r>
+              <w:rPr>
+                <w:rFonts w:eastAsia="Times New Roman" w:cs="Arial"/>
+                <w:szCs w:val="20"/>
+                <w:lang w:val="es-ES_tradnl" w:eastAsia="es-ES"/>
+              </w:rPr>
+              <w:t>Electrical</w:t>
+            </w:r>
+            <w:proofErr w:type="spellEnd"/>
             <w:r>
               <w:rPr>
                 <w:rFonts w:eastAsia="Times New Roman" w:cs="Arial"/>
@@ -7130,13 +7484,23 @@
                 <w:lang w:val="es-ES_tradnl" w:eastAsia="es-ES"/>
               </w:rPr>
             </w:pPr>
+            <w:proofErr w:type="spellStart"/>
             <w:r>
               <w:rPr>
                 <w:rFonts w:eastAsia="Times New Roman" w:cs="Arial"/>
                 <w:szCs w:val="20"/>
                 <w:lang w:val="es-ES_tradnl" w:eastAsia="es-ES"/>
               </w:rPr>
-              <w:t xml:space="preserve">Installer - PV </w:t>
+              <w:t>Installer</w:t>
+            </w:r>
+            <w:proofErr w:type="spellEnd"/>
+            <w:r>
+              <w:rPr>
+                <w:rFonts w:eastAsia="Times New Roman" w:cs="Arial"/>
+                <w:szCs w:val="20"/>
+                <w:lang w:val="es-ES_tradnl" w:eastAsia="es-ES"/>
+              </w:rPr>
+              <w:t xml:space="preserve"> - PV </w:t>
             </w:r>
           </w:p>
           <w:p>
@@ -7153,13 +7517,23 @@
                 <w:lang w:val="es-ES_tradnl" w:eastAsia="es-ES"/>
               </w:rPr>
             </w:pPr>
+            <w:proofErr w:type="spellStart"/>
             <w:r>
               <w:rPr>
                 <w:rFonts w:eastAsia="Times New Roman" w:cs="Arial"/>
                 <w:szCs w:val="20"/>
                 <w:lang w:val="es-ES_tradnl" w:eastAsia="es-ES"/>
               </w:rPr>
-              <w:t xml:space="preserve">Installer </w:t>
+              <w:t>Installer</w:t>
+            </w:r>
+            <w:proofErr w:type="spellEnd"/>
+            <w:r>
+              <w:rPr>
+                <w:rFonts w:eastAsia="Times New Roman" w:cs="Arial"/>
+                <w:szCs w:val="20"/>
+                <w:lang w:val="es-ES_tradnl" w:eastAsia="es-ES"/>
+              </w:rPr>
+              <w:t xml:space="preserve"> </w:t>
             </w:r>
             <w:r>
               <w:rPr>
@@ -7167,7 +7541,16 @@
                 <w:szCs w:val="20"/>
                 <w:lang w:val="es-ES_tradnl" w:eastAsia="es-ES"/>
               </w:rPr>
-              <w:t>- EV S</w:t>
+              <w:t xml:space="preserve">- EV </w:t>
+            </w:r>
+            <w:proofErr w:type="spellStart"/>
+            <w:r>
+              <w:rPr>
+                <w:rFonts w:eastAsia="Times New Roman" w:cs="Arial"/>
+                <w:szCs w:val="20"/>
+                <w:lang w:val="es-ES_tradnl" w:eastAsia="es-ES"/>
+              </w:rPr>
+              <w:t>S</w:t>
             </w:r>
             <w:r>
               <w:rPr>
@@ -7177,6 +7560,7 @@
               </w:rPr>
               <w:t>tations</w:t>
             </w:r>
+            <w:proofErr w:type="spellEnd"/>
           </w:p>
           <w:p>
             <w:pPr>
@@ -7229,7 +7613,16 @@
                 <w:szCs w:val="20"/>
                 <w:lang w:val="es-ES_tradnl" w:eastAsia="es-ES"/>
               </w:rPr>
-              <w:t xml:space="preserve"> C</w:t>
+              <w:t xml:space="preserve"> </w:t>
+            </w:r>
+            <w:proofErr w:type="spellStart"/>
+            <w:r>
+              <w:rPr>
+                <w:rFonts w:eastAsia="Times New Roman" w:cs="Arial"/>
+                <w:szCs w:val="20"/>
+                <w:lang w:val="es-ES_tradnl" w:eastAsia="es-ES"/>
+              </w:rPr>
+              <w:t>C</w:t>
             </w:r>
             <w:r>
               <w:rPr>
@@ -7239,6 +7632,7 @@
               </w:rPr>
               <w:t>ompanies</w:t>
             </w:r>
+            <w:proofErr w:type="spellEnd"/>
             <w:r>
               <w:rPr>
                 <w:rFonts w:eastAsia="Times New Roman" w:cs="Arial"/>
@@ -7262,6 +7656,7 @@
                 <w:lang w:val="es-ES_tradnl" w:eastAsia="es-ES"/>
               </w:rPr>
             </w:pPr>
+            <w:proofErr w:type="spellStart"/>
             <w:r>
               <w:rPr>
                 <w:rFonts w:eastAsia="Times New Roman" w:cs="Arial"/>
@@ -7276,7 +7671,16 @@
                 <w:szCs w:val="20"/>
                 <w:lang w:val="es-ES_tradnl" w:eastAsia="es-ES"/>
               </w:rPr>
-              <w:t xml:space="preserve">ngineering </w:t>
+              <w:t>ngineering</w:t>
+            </w:r>
+            <w:proofErr w:type="spellEnd"/>
+            <w:r>
+              <w:rPr>
+                <w:rFonts w:eastAsia="Times New Roman" w:cs="Arial"/>
+                <w:szCs w:val="20"/>
+                <w:lang w:val="es-ES_tradnl" w:eastAsia="es-ES"/>
+              </w:rPr>
+              <w:t xml:space="preserve"> </w:t>
             </w:r>
             <w:r>
               <w:rPr>
@@ -7345,6 +7749,7 @@
                 <w:lang w:val="es-ES_tradnl" w:eastAsia="es-ES"/>
               </w:rPr>
             </w:pPr>
+            <w:proofErr w:type="spellStart"/>
             <w:r>
               <w:rPr>
                 <w:rFonts w:eastAsia="Times New Roman" w:cs="Arial"/>
@@ -7353,13 +7758,23 @@
               </w:rPr>
               <w:t>Engineering</w:t>
             </w:r>
+            <w:proofErr w:type="spellEnd"/>
             <w:r>
               <w:rPr>
                 <w:rFonts w:eastAsia="Times New Roman" w:cs="Arial"/>
                 <w:szCs w:val="20"/>
                 <w:lang w:val="es-ES_tradnl" w:eastAsia="es-ES"/>
               </w:rPr>
-              <w:t xml:space="preserve"> - EV S</w:t>
+              <w:t xml:space="preserve"> - EV </w:t>
+            </w:r>
+            <w:proofErr w:type="spellStart"/>
+            <w:r>
+              <w:rPr>
+                <w:rFonts w:eastAsia="Times New Roman" w:cs="Arial"/>
+                <w:szCs w:val="20"/>
+                <w:lang w:val="es-ES_tradnl" w:eastAsia="es-ES"/>
+              </w:rPr>
+              <w:t>S</w:t>
             </w:r>
             <w:r>
               <w:rPr>
@@ -7369,6 +7784,7 @@
               </w:rPr>
               <w:t>tations</w:t>
             </w:r>
+            <w:proofErr w:type="spellEnd"/>
           </w:p>
           <w:p>
             <w:pPr>
@@ -7385,6 +7801,7 @@
                 <w:lang w:val="es-ES_tradnl" w:eastAsia="es-ES"/>
               </w:rPr>
             </w:pPr>
+            <w:proofErr w:type="spellStart"/>
             <w:r>
               <w:rPr>
                 <w:rFonts w:eastAsia="Times New Roman" w:cs="Arial"/>
@@ -7401,13 +7818,23 @@
               </w:rPr>
               <w:t>eveloper</w:t>
             </w:r>
+            <w:proofErr w:type="spellEnd"/>
             <w:r>
               <w:rPr>
                 <w:rFonts w:eastAsia="Times New Roman" w:cs="Arial"/>
                 <w:szCs w:val="20"/>
                 <w:lang w:val="es-ES_tradnl" w:eastAsia="es-ES"/>
               </w:rPr>
-              <w:t xml:space="preserve"> / P</w:t>
+              <w:t xml:space="preserve"> / </w:t>
+            </w:r>
+            <w:proofErr w:type="spellStart"/>
+            <w:r>
+              <w:rPr>
+                <w:rFonts w:eastAsia="Times New Roman" w:cs="Arial"/>
+                <w:szCs w:val="20"/>
+                <w:lang w:val="es-ES_tradnl" w:eastAsia="es-ES"/>
+              </w:rPr>
+              <w:t>P</w:t>
             </w:r>
             <w:r>
               <w:rPr>
@@ -7415,7 +7842,16 @@
                 <w:szCs w:val="20"/>
                 <w:lang w:val="es-ES_tradnl" w:eastAsia="es-ES"/>
               </w:rPr>
-              <w:t xml:space="preserve">romoter </w:t>
+              <w:t>romoter</w:t>
+            </w:r>
+            <w:proofErr w:type="spellEnd"/>
+            <w:r>
+              <w:rPr>
+                <w:rFonts w:eastAsia="Times New Roman" w:cs="Arial"/>
+                <w:szCs w:val="20"/>
+                <w:lang w:val="es-ES_tradnl" w:eastAsia="es-ES"/>
+              </w:rPr>
+              <w:t xml:space="preserve"> </w:t>
             </w:r>
             <w:r>
               <w:rPr>
@@ -7463,7 +7899,16 @@
                 <w:szCs w:val="20"/>
                 <w:lang w:val="es-ES_tradnl" w:eastAsia="es-ES"/>
               </w:rPr>
-              <w:t>/O</w:t>
+              <w:t>/</w:t>
+            </w:r>
+            <w:proofErr w:type="spellStart"/>
+            <w:r>
+              <w:rPr>
+                <w:rFonts w:eastAsia="Times New Roman" w:cs="Arial"/>
+                <w:szCs w:val="20"/>
+                <w:lang w:val="es-ES_tradnl" w:eastAsia="es-ES"/>
+              </w:rPr>
+              <w:t>O</w:t>
             </w:r>
             <w:r>
               <w:rPr>
@@ -7473,6 +7918,7 @@
               </w:rPr>
               <w:t>wner</w:t>
             </w:r>
+            <w:proofErr w:type="spellEnd"/>
             <w:r>
               <w:rPr>
                 <w:rFonts w:eastAsia="Times New Roman" w:cs="Arial"/>
@@ -7633,6 +8079,7 @@
               </w:rPr>
               <w:t xml:space="preserve">– </w:t>
             </w:r>
+            <w:proofErr w:type="spellStart"/>
             <w:r>
               <w:rPr>
                 <w:rFonts w:eastAsia="Times New Roman" w:cs="Arial"/>
@@ -7641,6 +8088,7 @@
               </w:rPr>
               <w:t>Electrification</w:t>
             </w:r>
+            <w:proofErr w:type="spellEnd"/>
           </w:p>
           <w:p>
             <w:pPr>
@@ -7657,6 +8105,7 @@
                 <w:lang w:val="es-ES_tradnl" w:eastAsia="es-ES"/>
               </w:rPr>
             </w:pPr>
+            <w:proofErr w:type="spellStart"/>
             <w:r>
               <w:rPr>
                 <w:rFonts w:eastAsia="Times New Roman" w:cs="Arial"/>
@@ -7665,6 +8114,7 @@
               </w:rPr>
               <w:t>Utility</w:t>
             </w:r>
+            <w:proofErr w:type="spellEnd"/>
             <w:r>
               <w:rPr>
                 <w:rFonts w:eastAsia="Times New Roman" w:cs="Arial"/>
@@ -7689,6 +8139,7 @@
                 <w:lang w:val="es-ES_tradnl" w:eastAsia="es-ES"/>
               </w:rPr>
             </w:pPr>
+            <w:proofErr w:type="spellStart"/>
             <w:r>
               <w:rPr>
                 <w:rFonts w:eastAsia="Times New Roman" w:cs="Arial"/>
@@ -7705,6 +8156,7 @@
               </w:rPr>
               <w:t>ssociation</w:t>
             </w:r>
+            <w:proofErr w:type="spellEnd"/>
             <w:r>
               <w:rPr>
                 <w:rFonts w:eastAsia="Times New Roman" w:cs="Arial"/>
@@ -7729,6 +8181,7 @@
                 <w:lang w:val="es-ES_tradnl" w:eastAsia="es-ES"/>
               </w:rPr>
             </w:pPr>
+            <w:proofErr w:type="spellStart"/>
             <w:r>
               <w:rPr>
                 <w:rFonts w:eastAsia="Times New Roman" w:cs="Arial"/>
@@ -7745,6 +8198,7 @@
               </w:rPr>
               <w:t>gent</w:t>
             </w:r>
+            <w:proofErr w:type="spellEnd"/>
             <w:r>
               <w:rPr>
                 <w:rFonts w:eastAsia="Times New Roman" w:cs="Arial"/>
@@ -7777,6 +8231,7 @@
                 <w:lang w:val="es-ES_tradnl" w:eastAsia="es-ES"/>
               </w:rPr>
             </w:pPr>
+            <w:proofErr w:type="spellStart"/>
             <w:r>
               <w:rPr>
                 <w:rFonts w:eastAsia="Times New Roman" w:cs="Arial"/>
@@ -7785,6 +8240,7 @@
               </w:rPr>
               <w:t>Other</w:t>
             </w:r>
+            <w:proofErr w:type="spellEnd"/>
           </w:p>
           <w:p>
             <w:pPr>
@@ -7801,6 +8257,7 @@
                 <w:lang w:val="es-ES_tradnl" w:eastAsia="es-ES"/>
               </w:rPr>
             </w:pPr>
+            <w:proofErr w:type="spellStart"/>
             <w:r>
               <w:rPr>
                 <w:rFonts w:eastAsia="Times New Roman" w:cs="Arial"/>
@@ -7815,7 +8272,16 @@
                 <w:szCs w:val="20"/>
                 <w:lang w:val="es-ES_tradnl" w:eastAsia="es-ES"/>
               </w:rPr>
-              <w:t>rivate Individual</w:t>
+              <w:t>rivate</w:t>
+            </w:r>
+            <w:proofErr w:type="spellEnd"/>
+            <w:r>
+              <w:rPr>
+                <w:rFonts w:eastAsia="Times New Roman" w:cs="Arial"/>
+                <w:szCs w:val="20"/>
+                <w:lang w:val="es-ES_tradnl" w:eastAsia="es-ES"/>
+              </w:rPr>
+              <w:t xml:space="preserve"> Individual</w:t>
             </w:r>
             <w:r>
               <w:rPr>
@@ -7823,7 +8289,16 @@
                 <w:szCs w:val="20"/>
                 <w:lang w:val="es-ES_tradnl" w:eastAsia="es-ES"/>
               </w:rPr>
-              <w:t>/O</w:t>
+              <w:t>/</w:t>
+            </w:r>
+            <w:proofErr w:type="spellStart"/>
+            <w:r>
+              <w:rPr>
+                <w:rFonts w:eastAsia="Times New Roman" w:cs="Arial"/>
+                <w:szCs w:val="20"/>
+                <w:lang w:val="es-ES_tradnl" w:eastAsia="es-ES"/>
+              </w:rPr>
+              <w:t>O</w:t>
             </w:r>
             <w:r>
               <w:rPr>
@@ -7831,7 +8306,16 @@
                 <w:szCs w:val="20"/>
                 <w:lang w:val="es-ES_tradnl" w:eastAsia="es-ES"/>
               </w:rPr>
-              <w:t xml:space="preserve">ne </w:t>
+              <w:t>ne</w:t>
+            </w:r>
+            <w:proofErr w:type="spellEnd"/>
+            <w:r>
+              <w:rPr>
+                <w:rFonts w:eastAsia="Times New Roman" w:cs="Arial"/>
+                <w:szCs w:val="20"/>
+                <w:lang w:val="es-ES_tradnl" w:eastAsia="es-ES"/>
+              </w:rPr>
+              <w:t xml:space="preserve"> </w:t>
             </w:r>
             <w:r>
               <w:rPr>
@@ -7847,8 +8331,18 @@
                 <w:szCs w:val="20"/>
                 <w:lang w:val="es-ES_tradnl" w:eastAsia="es-ES"/>
               </w:rPr>
-              <w:t>ime Client</w:t>
+              <w:t xml:space="preserve">ime </w:t>
             </w:r>
+            <w:proofErr w:type="spellStart"/>
+            <w:r>
+              <w:rPr>
+                <w:rFonts w:eastAsia="Times New Roman" w:cs="Arial"/>
+                <w:szCs w:val="20"/>
+                <w:lang w:val="es-ES_tradnl" w:eastAsia="es-ES"/>
+              </w:rPr>
+              <w:t>Client</w:t>
+            </w:r>
+            <w:proofErr w:type="spellEnd"/>
           </w:p>
           <w:p>
             <w:pPr>
@@ -7889,18 +8383,19 @@
           <w:szCs w:val="20"/>
           <w:lang w:val="es-ES_tradnl" w:eastAsia="es-ES"/>
         </w:rPr>
-        <w:t>TB Y-N-Tbd</w:t>
-      </w:r>
-    </w:p>
-    <w:p>
-      <w:pPr>
+        <w:t>TB Y-N-</w:t>
+      </w:r>
+      <w:proofErr w:type="spellStart"/>
+      <w:r>
         <w:rPr>
           <w:rFonts w:eastAsia="Times New Roman" w:cs="Arial"/>
           <w:b/>
           <w:szCs w:val="20"/>
           <w:lang w:val="es-ES_tradnl" w:eastAsia="es-ES"/>
         </w:rPr>
-      </w:pPr>
+        <w:t>Tbd</w:t>
+      </w:r>
+      <w:proofErr w:type="spellEnd"/>
     </w:p>
     <w:p>
       <w:pPr>
@@ -7911,13 +8406,41 @@
           <w:lang w:val="es-ES_tradnl" w:eastAsia="es-ES"/>
         </w:rPr>
       </w:pPr>
-      <w:r>
-        <w:rPr>
-          <w:rFonts w:eastAsia="Times New Roman" w:cs="Arial"/>
-          <w:szCs w:val="20"/>
-          <w:lang w:val="es-ES_tradnl" w:eastAsia="es-ES"/>
-        </w:rPr>
-        <w:t>APLICACIÓN: Enumerar los valores (yes/no/to be defined) que puede tener la empresa en la posición en la cadena de valores.</w:t>
+    </w:p>
+    <w:p>
+      <w:pPr>
+        <w:rPr>
+          <w:rFonts w:eastAsia="Times New Roman" w:cs="Arial"/>
+          <w:b/>
+          <w:szCs w:val="20"/>
+          <w:lang w:val="es-ES_tradnl" w:eastAsia="es-ES"/>
+        </w:rPr>
+      </w:pPr>
+      <w:r>
+        <w:rPr>
+          <w:rFonts w:eastAsia="Times New Roman" w:cs="Arial"/>
+          <w:szCs w:val="20"/>
+          <w:lang w:val="es-ES_tradnl" w:eastAsia="es-ES"/>
+        </w:rPr>
+        <w:t xml:space="preserve">APLICACIÓN: Enumerar los valores (yes/no/to be </w:t>
+      </w:r>
+      <w:proofErr w:type="spellStart"/>
+      <w:r>
+        <w:rPr>
+          <w:rFonts w:eastAsia="Times New Roman" w:cs="Arial"/>
+          <w:szCs w:val="20"/>
+          <w:lang w:val="es-ES_tradnl" w:eastAsia="es-ES"/>
+        </w:rPr>
+        <w:t>defined</w:t>
+      </w:r>
+      <w:proofErr w:type="spellEnd"/>
+      <w:r>
+        <w:rPr>
+          <w:rFonts w:eastAsia="Times New Roman" w:cs="Arial"/>
+          <w:szCs w:val="20"/>
+          <w:lang w:val="es-ES_tradnl" w:eastAsia="es-ES"/>
+        </w:rPr>
+        <w:t>) que puede tener la empresa en la posición en la cadena de valores.</w:t>
       </w:r>
     </w:p>
     <w:p>
@@ -7933,13 +8456,23 @@
           <w:lang w:val="es-ES_tradnl" w:eastAsia="es-ES"/>
         </w:rPr>
       </w:pPr>
-      <w:r>
-        <w:rPr>
-          <w:rFonts w:eastAsia="Times New Roman" w:cs="Arial"/>
-          <w:szCs w:val="20"/>
-          <w:lang w:val="es-ES_tradnl" w:eastAsia="es-ES"/>
-        </w:rPr>
-        <w:t xml:space="preserve">Value – 3 posibles valores </w:t>
+      <w:proofErr w:type="spellStart"/>
+      <w:r>
+        <w:rPr>
+          <w:rFonts w:eastAsia="Times New Roman" w:cs="Arial"/>
+          <w:szCs w:val="20"/>
+          <w:lang w:val="es-ES_tradnl" w:eastAsia="es-ES"/>
+        </w:rPr>
+        <w:t>Value</w:t>
+      </w:r>
+      <w:proofErr w:type="spellEnd"/>
+      <w:r>
+        <w:rPr>
+          <w:rFonts w:eastAsia="Times New Roman" w:cs="Arial"/>
+          <w:szCs w:val="20"/>
+          <w:lang w:val="es-ES_tradnl" w:eastAsia="es-ES"/>
+        </w:rPr>
+        <w:t xml:space="preserve"> – 3 posibles valores </w:t>
       </w:r>
     </w:p>
     <w:p>
@@ -8005,8 +8538,18 @@
           <w:szCs w:val="20"/>
           <w:lang w:val="es-ES_tradnl" w:eastAsia="es-ES"/>
         </w:rPr>
-        <w:t>To be defined</w:t>
-      </w:r>
+        <w:t xml:space="preserve">To be </w:t>
+      </w:r>
+      <w:proofErr w:type="spellStart"/>
+      <w:r>
+        <w:rPr>
+          <w:rFonts w:eastAsia="Times New Roman" w:cs="Arial"/>
+          <w:szCs w:val="20"/>
+          <w:lang w:val="es-ES_tradnl" w:eastAsia="es-ES"/>
+        </w:rPr>
+        <w:t>defined</w:t>
+      </w:r>
+      <w:proofErr w:type="spellEnd"/>
     </w:p>
     <w:p>
       <w:pPr>
@@ -8051,8 +8594,39 @@
           <w:szCs w:val="20"/>
           <w:lang w:val="es-ES_tradnl" w:eastAsia="es-ES"/>
         </w:rPr>
-        <w:t>TB Activity Sectors</w:t>
-      </w:r>
+        <w:t xml:space="preserve">TB </w:t>
+      </w:r>
+      <w:proofErr w:type="spellStart"/>
+      <w:r>
+        <w:rPr>
+          <w:rFonts w:eastAsia="Times New Roman" w:cs="Arial"/>
+          <w:b/>
+          <w:szCs w:val="20"/>
+          <w:lang w:val="es-ES_tradnl" w:eastAsia="es-ES"/>
+        </w:rPr>
+        <w:t>Activity</w:t>
+      </w:r>
+      <w:proofErr w:type="spellEnd"/>
+      <w:r>
+        <w:rPr>
+          <w:rFonts w:eastAsia="Times New Roman" w:cs="Arial"/>
+          <w:b/>
+          <w:szCs w:val="20"/>
+          <w:lang w:val="es-ES_tradnl" w:eastAsia="es-ES"/>
+        </w:rPr>
+        <w:t xml:space="preserve"> </w:t>
+      </w:r>
+      <w:proofErr w:type="spellStart"/>
+      <w:r>
+        <w:rPr>
+          <w:rFonts w:eastAsia="Times New Roman" w:cs="Arial"/>
+          <w:b/>
+          <w:szCs w:val="20"/>
+          <w:lang w:val="es-ES_tradnl" w:eastAsia="es-ES"/>
+        </w:rPr>
+        <w:t>Sectors</w:t>
+      </w:r>
+      <w:proofErr w:type="spellEnd"/>
     </w:p>
     <w:p>
       <w:pPr>
@@ -8157,6 +8731,7 @@
           <w:lang w:val="es-ES_tradnl" w:eastAsia="es-ES"/>
         </w:rPr>
       </w:pPr>
+      <w:proofErr w:type="spellStart"/>
       <w:r>
         <w:rPr>
           <w:rFonts w:eastAsia="Times New Roman" w:cs="Arial"/>
@@ -8165,6 +8740,7 @@
         </w:rPr>
         <w:t>Residential</w:t>
       </w:r>
+      <w:proofErr w:type="spellEnd"/>
     </w:p>
     <w:p>
       <w:pPr>
@@ -8179,13 +8755,23 @@
           <w:lang w:val="es-ES_tradnl" w:eastAsia="es-ES"/>
         </w:rPr>
       </w:pPr>
-      <w:r>
-        <w:rPr>
-          <w:rFonts w:eastAsia="Times New Roman" w:cs="Arial"/>
-          <w:szCs w:val="20"/>
-          <w:lang w:val="es-ES_tradnl" w:eastAsia="es-ES"/>
-        </w:rPr>
-        <w:t>Commercial/Industrial</w:t>
+      <w:proofErr w:type="spellStart"/>
+      <w:r>
+        <w:rPr>
+          <w:rFonts w:eastAsia="Times New Roman" w:cs="Arial"/>
+          <w:szCs w:val="20"/>
+          <w:lang w:val="es-ES_tradnl" w:eastAsia="es-ES"/>
+        </w:rPr>
+        <w:t>Commercial</w:t>
+      </w:r>
+      <w:proofErr w:type="spellEnd"/>
+      <w:r>
+        <w:rPr>
+          <w:rFonts w:eastAsia="Times New Roman" w:cs="Arial"/>
+          <w:szCs w:val="20"/>
+          <w:lang w:val="es-ES_tradnl" w:eastAsia="es-ES"/>
+        </w:rPr>
+        <w:t>/Industrial</w:t>
       </w:r>
     </w:p>
     <w:p>
@@ -8201,6 +8787,7 @@
           <w:lang w:val="es-ES_tradnl" w:eastAsia="es-ES"/>
         </w:rPr>
       </w:pPr>
+      <w:proofErr w:type="spellStart"/>
       <w:r>
         <w:rPr>
           <w:rFonts w:eastAsia="Times New Roman" w:cs="Arial"/>
@@ -8209,6 +8796,7 @@
         </w:rPr>
         <w:t>Utility</w:t>
       </w:r>
+      <w:proofErr w:type="spellEnd"/>
     </w:p>
     <w:p>
       <w:pPr>
@@ -8229,188 +8817,18 @@
           <w:szCs w:val="20"/>
           <w:lang w:val="es-ES_tradnl" w:eastAsia="es-ES"/>
         </w:rPr>
-        <w:t>Storage &amp; Diesel</w:t>
-      </w:r>
-    </w:p>
-    <w:p>
-      <w:pPr>
-        <w:rPr>
-          <w:rFonts w:eastAsia="Times New Roman" w:cs="Arial"/>
-          <w:szCs w:val="20"/>
-          <w:lang w:val="es-ES_tradnl" w:eastAsia="es-ES"/>
-        </w:rPr>
-      </w:pPr>
-    </w:p>
-    <w:p>
-      <w:pPr>
-        <w:rPr>
-          <w:rFonts w:eastAsia="Times New Roman" w:cs="Arial"/>
-          <w:szCs w:val="20"/>
-          <w:lang w:val="es-ES_tradnl" w:eastAsia="es-ES"/>
-        </w:rPr>
-      </w:pPr>
-    </w:p>
-    <w:p>
-      <w:pPr>
-        <w:rPr>
-          <w:rFonts w:eastAsia="Times New Roman" w:cs="Arial"/>
-          <w:szCs w:val="20"/>
-          <w:lang w:val="es-ES_tradnl" w:eastAsia="es-ES"/>
-        </w:rPr>
-      </w:pPr>
-    </w:p>
-    <w:p>
-      <w:pPr>
-        <w:rPr>
-          <w:rFonts w:eastAsia="Times New Roman" w:cs="Arial"/>
-          <w:szCs w:val="20"/>
-          <w:lang w:val="es-ES_tradnl" w:eastAsia="es-ES"/>
-        </w:rPr>
-      </w:pPr>
-    </w:p>
-    <w:p>
-      <w:pPr>
-        <w:rPr>
-          <w:rFonts w:eastAsia="Times New Roman" w:cs="Arial"/>
-          <w:szCs w:val="20"/>
-          <w:lang w:val="es-ES_tradnl" w:eastAsia="es-ES"/>
-        </w:rPr>
-      </w:pPr>
-    </w:p>
-    <w:p>
-      <w:pPr>
-        <w:rPr>
-          <w:rFonts w:eastAsia="Times New Roman" w:cs="Arial"/>
-          <w:szCs w:val="20"/>
-          <w:lang w:val="es-ES_tradnl" w:eastAsia="es-ES"/>
-        </w:rPr>
-      </w:pPr>
-    </w:p>
-    <w:p>
-      <w:pPr>
-        <w:rPr>
-          <w:rFonts w:eastAsia="Times New Roman" w:cs="Arial"/>
-          <w:szCs w:val="20"/>
-          <w:lang w:val="es-ES_tradnl" w:eastAsia="es-ES"/>
-        </w:rPr>
-      </w:pPr>
-    </w:p>
-    <w:p>
-      <w:pPr>
-        <w:rPr>
-          <w:rFonts w:eastAsia="Times New Roman" w:cs="Arial"/>
-          <w:szCs w:val="20"/>
-          <w:lang w:val="es-ES_tradnl" w:eastAsia="es-ES"/>
-        </w:rPr>
-      </w:pPr>
-    </w:p>
-    <w:p>
-      <w:pPr>
-        <w:rPr>
-          <w:rFonts w:eastAsia="Times New Roman" w:cs="Arial"/>
-          <w:szCs w:val="20"/>
-          <w:lang w:val="es-ES_tradnl" w:eastAsia="es-ES"/>
-        </w:rPr>
-      </w:pPr>
-    </w:p>
-    <w:p>
-      <w:pPr>
-        <w:rPr>
-          <w:rFonts w:eastAsia="Times New Roman" w:cs="Arial"/>
-          <w:szCs w:val="20"/>
-          <w:lang w:val="es-ES_tradnl" w:eastAsia="es-ES"/>
-        </w:rPr>
-      </w:pPr>
-    </w:p>
-    <w:p>
-      <w:pPr>
-        <w:rPr>
-          <w:rFonts w:eastAsia="Times New Roman" w:cs="Arial"/>
-          <w:szCs w:val="20"/>
-          <w:lang w:val="es-ES_tradnl" w:eastAsia="es-ES"/>
-        </w:rPr>
-      </w:pPr>
-    </w:p>
-    <w:p>
-      <w:pPr>
-        <w:rPr>
-          <w:rFonts w:eastAsia="Times New Roman" w:cs="Arial"/>
-          <w:szCs w:val="20"/>
-          <w:lang w:val="es-ES_tradnl" w:eastAsia="es-ES"/>
-        </w:rPr>
-      </w:pPr>
-    </w:p>
-    <w:p>
-      <w:pPr>
-        <w:rPr>
-          <w:rFonts w:eastAsia="Times New Roman" w:cs="Arial"/>
-          <w:szCs w:val="20"/>
-          <w:lang w:val="es-ES_tradnl" w:eastAsia="es-ES"/>
-        </w:rPr>
-      </w:pPr>
-    </w:p>
-    <w:p>
-      <w:pPr>
-        <w:rPr>
-          <w:rFonts w:eastAsia="Times New Roman" w:cs="Arial"/>
-          <w:szCs w:val="20"/>
-          <w:lang w:val="es-ES_tradnl" w:eastAsia="es-ES"/>
-        </w:rPr>
-      </w:pPr>
-    </w:p>
-    <w:p>
-      <w:pPr>
-        <w:rPr>
-          <w:rFonts w:eastAsia="Times New Roman" w:cs="Arial"/>
-          <w:szCs w:val="20"/>
-          <w:lang w:val="es-ES_tradnl" w:eastAsia="es-ES"/>
-        </w:rPr>
-      </w:pPr>
-    </w:p>
-    <w:p>
-      <w:pPr>
-        <w:rPr>
-          <w:rFonts w:eastAsia="Times New Roman" w:cs="Arial"/>
-          <w:szCs w:val="20"/>
-          <w:lang w:val="es-ES_tradnl" w:eastAsia="es-ES"/>
-        </w:rPr>
-      </w:pPr>
-    </w:p>
-    <w:p>
-      <w:pPr>
-        <w:rPr>
-          <w:rFonts w:eastAsia="Times New Roman" w:cs="Arial"/>
-          <w:szCs w:val="20"/>
-          <w:lang w:val="es-ES_tradnl" w:eastAsia="es-ES"/>
-        </w:rPr>
-      </w:pPr>
-    </w:p>
-    <w:p>
-      <w:pPr>
-        <w:rPr>
-          <w:rFonts w:eastAsia="Times New Roman" w:cs="Arial"/>
-          <w:szCs w:val="20"/>
-          <w:lang w:val="es-ES_tradnl" w:eastAsia="es-ES"/>
-        </w:rPr>
-      </w:pPr>
-    </w:p>
-    <w:p>
-      <w:pPr>
-        <w:rPr>
-          <w:rFonts w:eastAsia="Times New Roman" w:cs="Arial"/>
-          <w:szCs w:val="20"/>
-          <w:lang w:val="es-ES_tradnl" w:eastAsia="es-ES"/>
-        </w:rPr>
-      </w:pPr>
-    </w:p>
-    <w:p>
-      <w:pPr>
-        <w:rPr>
-          <w:rFonts w:eastAsia="Times New Roman" w:cs="Arial"/>
-          <w:szCs w:val="20"/>
-          <w:lang w:val="es-ES_tradnl" w:eastAsia="es-ES"/>
-        </w:rPr>
-      </w:pPr>
+        <w:t xml:space="preserve">Storage &amp; </w:t>
+      </w:r>
+      <w:proofErr w:type="spellStart"/>
+      <w:r>
+        <w:rPr>
+          <w:rFonts w:eastAsia="Times New Roman" w:cs="Arial"/>
+          <w:szCs w:val="20"/>
+          <w:lang w:val="es-ES_tradnl" w:eastAsia="es-ES"/>
+        </w:rPr>
+        <w:t>Diesel</w:t>
+      </w:r>
+      <w:proofErr w:type="spellEnd"/>
     </w:p>
     <w:p>
       <w:pPr>
@@ -8455,14 +8873,14 @@
           <w:lang w:val="es-ES_tradnl" w:eastAsia="es-ES"/>
         </w:rPr>
       </w:pPr>
-      <w:bookmarkStart w:id="13" w:name="_Toc418174445"/>
+      <w:bookmarkStart w:id="12" w:name="_Toc418174445"/>
       <w:r>
         <w:rPr>
           <w:lang w:val="es-ES_tradnl" w:eastAsia="es-ES"/>
         </w:rPr>
         <w:t>Resto de tablas maestras</w:t>
       </w:r>
-      <w:bookmarkEnd w:id="13"/>
+      <w:bookmarkEnd w:id="12"/>
     </w:p>
     <w:p>
       <w:pPr>
@@ -8489,6 +8907,15 @@
         </w:rPr>
         <w:t>Las tablas indexadas bajo este apartado son las tablas que no cumplen una función específica de catalogación de empresa.</w:t>
       </w:r>
+    </w:p>
+    <w:p>
+      <w:pPr>
+        <w:rPr>
+          <w:rFonts w:eastAsia="Times New Roman" w:cs="Arial"/>
+          <w:szCs w:val="20"/>
+          <w:lang w:val="es-ES_tradnl" w:eastAsia="es-ES"/>
+        </w:rPr>
+      </w:pPr>
     </w:p>
     <w:p>
       <w:pPr>
@@ -8623,13 +9050,23 @@
         </w:rPr>
         <w:t xml:space="preserve">Country </w:t>
       </w:r>
-      <w:r>
-        <w:rPr>
-          <w:rFonts w:eastAsia="Times New Roman" w:cs="Arial"/>
-          <w:szCs w:val="20"/>
-          <w:lang w:val="es-ES_tradnl" w:eastAsia="es-ES"/>
-        </w:rPr>
-        <w:t xml:space="preserve">Name </w:t>
+      <w:proofErr w:type="spellStart"/>
+      <w:r>
+        <w:rPr>
+          <w:rFonts w:eastAsia="Times New Roman" w:cs="Arial"/>
+          <w:szCs w:val="20"/>
+          <w:lang w:val="es-ES_tradnl" w:eastAsia="es-ES"/>
+        </w:rPr>
+        <w:t>Name</w:t>
+      </w:r>
+      <w:proofErr w:type="spellEnd"/>
+      <w:r>
+        <w:rPr>
+          <w:rFonts w:eastAsia="Times New Roman" w:cs="Arial"/>
+          <w:szCs w:val="20"/>
+          <w:lang w:val="es-ES_tradnl" w:eastAsia="es-ES"/>
+        </w:rPr>
+        <w:t xml:space="preserve"> </w:t>
       </w:r>
       <w:r>
         <w:rPr>
@@ -8675,13 +9112,23 @@
           <w:lang w:val="es-ES_tradnl" w:eastAsia="es-ES"/>
         </w:rPr>
       </w:pPr>
-      <w:r>
-        <w:rPr>
-          <w:rFonts w:eastAsia="Times New Roman" w:cs="Arial"/>
-          <w:szCs w:val="20"/>
-          <w:lang w:val="es-ES_tradnl" w:eastAsia="es-ES"/>
-        </w:rPr>
-        <w:t>Continent - El continente en que se encuentra situado el país</w:t>
+      <w:proofErr w:type="spellStart"/>
+      <w:r>
+        <w:rPr>
+          <w:rFonts w:eastAsia="Times New Roman" w:cs="Arial"/>
+          <w:szCs w:val="20"/>
+          <w:lang w:val="es-ES_tradnl" w:eastAsia="es-ES"/>
+        </w:rPr>
+        <w:t>Continent</w:t>
+      </w:r>
+      <w:proofErr w:type="spellEnd"/>
+      <w:r>
+        <w:rPr>
+          <w:rFonts w:eastAsia="Times New Roman" w:cs="Arial"/>
+          <w:szCs w:val="20"/>
+          <w:lang w:val="es-ES_tradnl" w:eastAsia="es-ES"/>
+        </w:rPr>
+        <w:t xml:space="preserve"> - El continente en que se encuentra situado el país</w:t>
       </w:r>
     </w:p>
     <w:p>
@@ -8703,8 +9150,36 @@
           <w:szCs w:val="20"/>
           <w:lang w:val="es-ES_tradnl" w:eastAsia="es-ES"/>
         </w:rPr>
-        <w:t>ISO 3166-1 2 Letter Code</w:t>
-      </w:r>
+        <w:t xml:space="preserve">ISO 3166-1 2 </w:t>
+      </w:r>
+      <w:proofErr w:type="spellStart"/>
+      <w:r>
+        <w:rPr>
+          <w:rFonts w:eastAsia="Times New Roman" w:cs="Arial"/>
+          <w:szCs w:val="20"/>
+          <w:lang w:val="es-ES_tradnl" w:eastAsia="es-ES"/>
+        </w:rPr>
+        <w:t>Letter</w:t>
+      </w:r>
+      <w:proofErr w:type="spellEnd"/>
+      <w:r>
+        <w:rPr>
+          <w:rFonts w:eastAsia="Times New Roman" w:cs="Arial"/>
+          <w:szCs w:val="20"/>
+          <w:lang w:val="es-ES_tradnl" w:eastAsia="es-ES"/>
+        </w:rPr>
+        <w:t xml:space="preserve"> </w:t>
+      </w:r>
+      <w:proofErr w:type="spellStart"/>
+      <w:r>
+        <w:rPr>
+          <w:rFonts w:eastAsia="Times New Roman" w:cs="Arial"/>
+          <w:szCs w:val="20"/>
+          <w:lang w:val="es-ES_tradnl" w:eastAsia="es-ES"/>
+        </w:rPr>
+        <w:t>Code</w:t>
+      </w:r>
+      <w:proofErr w:type="spellEnd"/>
       <w:r>
         <w:rPr>
           <w:rFonts w:eastAsia="Times New Roman" w:cs="Arial"/>
@@ -8749,8 +9224,36 @@
           <w:szCs w:val="20"/>
           <w:lang w:val="es-ES_tradnl" w:eastAsia="es-ES"/>
         </w:rPr>
-        <w:t>ISO 3166-1 3 Letter Code</w:t>
-      </w:r>
+        <w:t xml:space="preserve">ISO 3166-1 3 </w:t>
+      </w:r>
+      <w:proofErr w:type="spellStart"/>
+      <w:r>
+        <w:rPr>
+          <w:rFonts w:eastAsia="Times New Roman" w:cs="Arial"/>
+          <w:szCs w:val="20"/>
+          <w:lang w:val="es-ES_tradnl" w:eastAsia="es-ES"/>
+        </w:rPr>
+        <w:t>Letter</w:t>
+      </w:r>
+      <w:proofErr w:type="spellEnd"/>
+      <w:r>
+        <w:rPr>
+          <w:rFonts w:eastAsia="Times New Roman" w:cs="Arial"/>
+          <w:szCs w:val="20"/>
+          <w:lang w:val="es-ES_tradnl" w:eastAsia="es-ES"/>
+        </w:rPr>
+        <w:t xml:space="preserve"> </w:t>
+      </w:r>
+      <w:proofErr w:type="spellStart"/>
+      <w:r>
+        <w:rPr>
+          <w:rFonts w:eastAsia="Times New Roman" w:cs="Arial"/>
+          <w:szCs w:val="20"/>
+          <w:lang w:val="es-ES_tradnl" w:eastAsia="es-ES"/>
+        </w:rPr>
+        <w:t>Code</w:t>
+      </w:r>
+      <w:proofErr w:type="spellEnd"/>
       <w:r>
         <w:rPr>
           <w:rFonts w:eastAsia="Times New Roman" w:cs="Arial"/>
@@ -8787,7 +9290,25 @@
           <w:szCs w:val="20"/>
           <w:lang w:val="es-ES_tradnl" w:eastAsia="es-ES"/>
         </w:rPr>
-        <w:t>ISO 3166-1 Number – El número identificador de ISO 3166-1</w:t>
+        <w:t xml:space="preserve">ISO 3166-1 </w:t>
+      </w:r>
+      <w:proofErr w:type="spellStart"/>
+      <w:r>
+        <w:rPr>
+          <w:rFonts w:eastAsia="Times New Roman" w:cs="Arial"/>
+          <w:szCs w:val="20"/>
+          <w:lang w:val="es-ES_tradnl" w:eastAsia="es-ES"/>
+        </w:rPr>
+        <w:t>Number</w:t>
+      </w:r>
+      <w:proofErr w:type="spellEnd"/>
+      <w:r>
+        <w:rPr>
+          <w:rFonts w:eastAsia="Times New Roman" w:cs="Arial"/>
+          <w:szCs w:val="20"/>
+          <w:lang w:val="es-ES_tradnl" w:eastAsia="es-ES"/>
+        </w:rPr>
+        <w:t xml:space="preserve"> – El número identificador de ISO 3166-1</w:t>
       </w:r>
     </w:p>
     <w:p>
@@ -8809,15 +9330,51 @@
           <w:szCs w:val="20"/>
           <w:lang w:val="es-ES_tradnl" w:eastAsia="es-ES"/>
         </w:rPr>
-        <w:t>ITU-T Telephone C</w:t>
-      </w:r>
-      <w:r>
-        <w:rPr>
-          <w:rFonts w:eastAsia="Times New Roman" w:cs="Arial"/>
-          <w:szCs w:val="20"/>
-          <w:lang w:val="es-ES_tradnl" w:eastAsia="es-ES"/>
-        </w:rPr>
-        <w:t>ode – El código internacional de teléfono del país</w:t>
+        <w:t xml:space="preserve">ITU-T </w:t>
+      </w:r>
+      <w:proofErr w:type="spellStart"/>
+      <w:r>
+        <w:rPr>
+          <w:rFonts w:eastAsia="Times New Roman" w:cs="Arial"/>
+          <w:szCs w:val="20"/>
+          <w:lang w:val="es-ES_tradnl" w:eastAsia="es-ES"/>
+        </w:rPr>
+        <w:t>Telephone</w:t>
+      </w:r>
+      <w:proofErr w:type="spellEnd"/>
+      <w:r>
+        <w:rPr>
+          <w:rFonts w:eastAsia="Times New Roman" w:cs="Arial"/>
+          <w:szCs w:val="20"/>
+          <w:lang w:val="es-ES_tradnl" w:eastAsia="es-ES"/>
+        </w:rPr>
+        <w:t xml:space="preserve"> </w:t>
+      </w:r>
+      <w:proofErr w:type="spellStart"/>
+      <w:r>
+        <w:rPr>
+          <w:rFonts w:eastAsia="Times New Roman" w:cs="Arial"/>
+          <w:szCs w:val="20"/>
+          <w:lang w:val="es-ES_tradnl" w:eastAsia="es-ES"/>
+        </w:rPr>
+        <w:t>C</w:t>
+      </w:r>
+      <w:r>
+        <w:rPr>
+          <w:rFonts w:eastAsia="Times New Roman" w:cs="Arial"/>
+          <w:szCs w:val="20"/>
+          <w:lang w:val="es-ES_tradnl" w:eastAsia="es-ES"/>
+        </w:rPr>
+        <w:t>ode</w:t>
+      </w:r>
+      <w:proofErr w:type="spellEnd"/>
+      <w:r>
+        <w:rPr>
+          <w:rFonts w:eastAsia="Times New Roman" w:cs="Arial"/>
+          <w:szCs w:val="20"/>
+          <w:lang w:val="es-ES_tradnl" w:eastAsia="es-ES"/>
+        </w:rPr>
+        <w:t xml:space="preserve"> – El código internacional de teléfono del país</w:t>
       </w:r>
     </w:p>
     <w:p>
@@ -8839,7 +9396,25 @@
           <w:szCs w:val="20"/>
           <w:lang w:val="es-ES_tradnl" w:eastAsia="es-ES"/>
         </w:rPr>
-        <w:t xml:space="preserve">IANA Country Code TLD – El </w:t>
+        <w:t xml:space="preserve">IANA Country </w:t>
+      </w:r>
+      <w:proofErr w:type="spellStart"/>
+      <w:r>
+        <w:rPr>
+          <w:rFonts w:eastAsia="Times New Roman" w:cs="Arial"/>
+          <w:szCs w:val="20"/>
+          <w:lang w:val="es-ES_tradnl" w:eastAsia="es-ES"/>
+        </w:rPr>
+        <w:t>Code</w:t>
+      </w:r>
+      <w:proofErr w:type="spellEnd"/>
+      <w:r>
+        <w:rPr>
+          <w:rFonts w:eastAsia="Times New Roman" w:cs="Arial"/>
+          <w:szCs w:val="20"/>
+          <w:lang w:val="es-ES_tradnl" w:eastAsia="es-ES"/>
+        </w:rPr>
+        <w:t xml:space="preserve"> TLD – El </w:t>
       </w:r>
       <w:r>
         <w:rPr>
@@ -8877,8 +9452,36 @@
           <w:szCs w:val="20"/>
           <w:lang w:val="es-ES_tradnl" w:eastAsia="es-ES"/>
         </w:rPr>
-        <w:t>ISO 4217 Currency Name</w:t>
-      </w:r>
+        <w:t xml:space="preserve">ISO 4217 </w:t>
+      </w:r>
+      <w:proofErr w:type="spellStart"/>
+      <w:r>
+        <w:rPr>
+          <w:rFonts w:eastAsia="Times New Roman" w:cs="Arial"/>
+          <w:szCs w:val="20"/>
+          <w:lang w:val="es-ES_tradnl" w:eastAsia="es-ES"/>
+        </w:rPr>
+        <w:t>Currency</w:t>
+      </w:r>
+      <w:proofErr w:type="spellEnd"/>
+      <w:r>
+        <w:rPr>
+          <w:rFonts w:eastAsia="Times New Roman" w:cs="Arial"/>
+          <w:szCs w:val="20"/>
+          <w:lang w:val="es-ES_tradnl" w:eastAsia="es-ES"/>
+        </w:rPr>
+        <w:t xml:space="preserve"> </w:t>
+      </w:r>
+      <w:proofErr w:type="spellStart"/>
+      <w:r>
+        <w:rPr>
+          <w:rFonts w:eastAsia="Times New Roman" w:cs="Arial"/>
+          <w:szCs w:val="20"/>
+          <w:lang w:val="es-ES_tradnl" w:eastAsia="es-ES"/>
+        </w:rPr>
+        <w:t>Name</w:t>
+      </w:r>
+      <w:proofErr w:type="spellEnd"/>
       <w:r>
         <w:rPr>
           <w:rFonts w:eastAsia="Times New Roman" w:cs="Arial"/>
@@ -8915,8 +9518,36 @@
           <w:szCs w:val="20"/>
           <w:lang w:val="es-ES_tradnl" w:eastAsia="es-ES"/>
         </w:rPr>
-        <w:t>ISO 4217 Currency Code</w:t>
-      </w:r>
+        <w:t xml:space="preserve">ISO 4217 </w:t>
+      </w:r>
+      <w:proofErr w:type="spellStart"/>
+      <w:r>
+        <w:rPr>
+          <w:rFonts w:eastAsia="Times New Roman" w:cs="Arial"/>
+          <w:szCs w:val="20"/>
+          <w:lang w:val="es-ES_tradnl" w:eastAsia="es-ES"/>
+        </w:rPr>
+        <w:t>Currency</w:t>
+      </w:r>
+      <w:proofErr w:type="spellEnd"/>
+      <w:r>
+        <w:rPr>
+          <w:rFonts w:eastAsia="Times New Roman" w:cs="Arial"/>
+          <w:szCs w:val="20"/>
+          <w:lang w:val="es-ES_tradnl" w:eastAsia="es-ES"/>
+        </w:rPr>
+        <w:t xml:space="preserve"> </w:t>
+      </w:r>
+      <w:proofErr w:type="spellStart"/>
+      <w:r>
+        <w:rPr>
+          <w:rFonts w:eastAsia="Times New Roman" w:cs="Arial"/>
+          <w:szCs w:val="20"/>
+          <w:lang w:val="es-ES_tradnl" w:eastAsia="es-ES"/>
+        </w:rPr>
+        <w:t>Code</w:t>
+      </w:r>
+      <w:proofErr w:type="spellEnd"/>
       <w:r>
         <w:rPr>
           <w:rFonts w:eastAsia="Times New Roman" w:cs="Arial"/>
@@ -8945,15 +9576,36 @@
           <w:lang w:val="es-ES_tradnl" w:eastAsia="es-ES"/>
         </w:rPr>
       </w:pPr>
-      <w:r>
+    </w:p>
+    <w:p>
+      <w:pPr>
         <w:rPr>
           <w:rFonts w:eastAsia="Times New Roman" w:cs="Arial"/>
           <w:b/>
           <w:szCs w:val="20"/>
           <w:lang w:val="es-ES_tradnl" w:eastAsia="es-ES"/>
         </w:rPr>
-        <w:t>TB NextContactDays</w:t>
-      </w:r>
+      </w:pPr>
+      <w:r>
+        <w:rPr>
+          <w:rFonts w:eastAsia="Times New Roman" w:cs="Arial"/>
+          <w:b/>
+          <w:szCs w:val="20"/>
+          <w:lang w:val="es-ES_tradnl" w:eastAsia="es-ES"/>
+        </w:rPr>
+        <w:t xml:space="preserve">TB </w:t>
+      </w:r>
+      <w:proofErr w:type="spellStart"/>
+      <w:r>
+        <w:rPr>
+          <w:rFonts w:eastAsia="Times New Roman" w:cs="Arial"/>
+          <w:b/>
+          <w:szCs w:val="20"/>
+          <w:lang w:val="es-ES_tradnl" w:eastAsia="es-ES"/>
+        </w:rPr>
+        <w:t>NextContactDays</w:t>
+      </w:r>
+      <w:proofErr w:type="spellEnd"/>
     </w:p>
     <w:p>
       <w:pPr>
@@ -9028,13 +9680,23 @@
           <w:lang w:val="es-ES_tradnl" w:eastAsia="es-ES"/>
         </w:rPr>
       </w:pPr>
-      <w:r>
-        <w:rPr>
-          <w:rFonts w:eastAsia="Times New Roman" w:cs="Arial"/>
-          <w:szCs w:val="20"/>
-          <w:lang w:val="es-ES_tradnl" w:eastAsia="es-ES"/>
-        </w:rPr>
-        <w:t>Days – 11 posibles valores</w:t>
+      <w:proofErr w:type="spellStart"/>
+      <w:r>
+        <w:rPr>
+          <w:rFonts w:eastAsia="Times New Roman" w:cs="Arial"/>
+          <w:szCs w:val="20"/>
+          <w:lang w:val="es-ES_tradnl" w:eastAsia="es-ES"/>
+        </w:rPr>
+        <w:t>Days</w:t>
+      </w:r>
+      <w:proofErr w:type="spellEnd"/>
+      <w:r>
+        <w:rPr>
+          <w:rFonts w:eastAsia="Times New Roman" w:cs="Arial"/>
+          <w:szCs w:val="20"/>
+          <w:lang w:val="es-ES_tradnl" w:eastAsia="es-ES"/>
+        </w:rPr>
+        <w:t xml:space="preserve"> – 11 posibles valores</w:t>
       </w:r>
     </w:p>
     <w:p>
@@ -9281,6 +9943,24 @@
     </w:p>
     <w:p>
       <w:pPr>
+        <w:jc w:val="left"/>
+        <w:rPr>
+          <w:rFonts w:eastAsia="Times New Roman" w:cs="Arial"/>
+          <w:szCs w:val="20"/>
+          <w:lang w:val="es-ES_tradnl" w:eastAsia="es-ES"/>
+        </w:rPr>
+      </w:pPr>
+      <w:r>
+        <w:rPr>
+          <w:rFonts w:eastAsia="Times New Roman" w:cs="Arial"/>
+          <w:szCs w:val="20"/>
+          <w:lang w:val="es-ES_tradnl" w:eastAsia="es-ES"/>
+        </w:rPr>
+        <w:br w:type="page"/>
+      </w:r>
+    </w:p>
+    <w:p>
+      <w:pPr>
         <w:rPr>
           <w:rFonts w:eastAsia="Times New Roman" w:cs="Arial"/>
           <w:szCs w:val="20"/>
@@ -9351,31 +10031,14 @@
           <w:lang w:val="es-ES_tradnl" w:eastAsia="es-ES"/>
         </w:rPr>
       </w:pPr>
-    </w:p>
-    <w:p>
-      <w:pPr>
-        <w:rPr>
-          <w:rFonts w:eastAsia="Times New Roman" w:cs="Arial"/>
-          <w:szCs w:val="20"/>
-          <w:lang w:val="es-ES_tradnl" w:eastAsia="es-ES"/>
-        </w:rPr>
-      </w:pPr>
-    </w:p>
-    <w:p>
-      <w:pPr>
-        <w:rPr>
-          <w:rFonts w:eastAsia="Times New Roman" w:cs="Arial"/>
-          <w:szCs w:val="20"/>
-          <w:lang w:val="es-ES_tradnl" w:eastAsia="es-ES"/>
-        </w:rPr>
-      </w:pPr>
-      <w:r>
-        <w:rPr>
-          <w:rFonts w:eastAsia="Times New Roman" w:cs="Arial"/>
-          <w:szCs w:val="20"/>
-          <w:lang w:val="es-ES_tradnl" w:eastAsia="es-ES"/>
-        </w:rPr>
-        <w:lastRenderedPageBreak/>
+      <w:bookmarkStart w:id="13" w:name="_GoBack"/>
+      <w:bookmarkEnd w:id="13"/>
+      <w:r>
+        <w:rPr>
+          <w:rFonts w:eastAsia="Times New Roman" w:cs="Arial"/>
+          <w:szCs w:val="20"/>
+          <w:lang w:val="es-ES_tradnl" w:eastAsia="es-ES"/>
+        </w:rPr>
         <w:t>Campos:</w:t>
       </w:r>
     </w:p>
@@ -9392,13 +10055,23 @@
           <w:lang w:val="es-ES_tradnl" w:eastAsia="es-ES"/>
         </w:rPr>
       </w:pPr>
-      <w:r>
-        <w:rPr>
-          <w:rFonts w:eastAsia="Times New Roman" w:cs="Arial"/>
-          <w:szCs w:val="20"/>
-          <w:lang w:val="es-ES_tradnl" w:eastAsia="es-ES"/>
-        </w:rPr>
-        <w:t>Name – Nombre del idioma, 186 posibles valores.</w:t>
+      <w:proofErr w:type="spellStart"/>
+      <w:r>
+        <w:rPr>
+          <w:rFonts w:eastAsia="Times New Roman" w:cs="Arial"/>
+          <w:szCs w:val="20"/>
+          <w:lang w:val="es-ES_tradnl" w:eastAsia="es-ES"/>
+        </w:rPr>
+        <w:t>Name</w:t>
+      </w:r>
+      <w:proofErr w:type="spellEnd"/>
+      <w:r>
+        <w:rPr>
+          <w:rFonts w:eastAsia="Times New Roman" w:cs="Arial"/>
+          <w:szCs w:val="20"/>
+          <w:lang w:val="es-ES_tradnl" w:eastAsia="es-ES"/>
+        </w:rPr>
+        <w:t xml:space="preserve"> – Nombre del idioma, 186 posibles valores.</w:t>
       </w:r>
     </w:p>
     <w:p>
@@ -9436,6 +10109,15 @@
       <w:pPr>
         <w:rPr>
           <w:rFonts w:eastAsia="Times New Roman" w:cs="Arial"/>
+          <w:szCs w:val="20"/>
+          <w:lang w:val="es-ES_tradnl" w:eastAsia="es-ES"/>
+        </w:rPr>
+      </w:pPr>
+    </w:p>
+    <w:p>
+      <w:pPr>
+        <w:rPr>
+          <w:rFonts w:eastAsia="Times New Roman" w:cs="Arial"/>
           <w:b/>
           <w:szCs w:val="20"/>
           <w:lang w:val="es-ES_tradnl" w:eastAsia="es-ES"/>
@@ -9448,8 +10130,39 @@
           <w:szCs w:val="20"/>
           <w:lang w:val="es-ES_tradnl" w:eastAsia="es-ES"/>
         </w:rPr>
-        <w:t>TB Product Families</w:t>
-      </w:r>
+        <w:t xml:space="preserve">TB </w:t>
+      </w:r>
+      <w:proofErr w:type="spellStart"/>
+      <w:r>
+        <w:rPr>
+          <w:rFonts w:eastAsia="Times New Roman" w:cs="Arial"/>
+          <w:b/>
+          <w:szCs w:val="20"/>
+          <w:lang w:val="es-ES_tradnl" w:eastAsia="es-ES"/>
+        </w:rPr>
+        <w:t>Product</w:t>
+      </w:r>
+      <w:proofErr w:type="spellEnd"/>
+      <w:r>
+        <w:rPr>
+          <w:rFonts w:eastAsia="Times New Roman" w:cs="Arial"/>
+          <w:b/>
+          <w:szCs w:val="20"/>
+          <w:lang w:val="es-ES_tradnl" w:eastAsia="es-ES"/>
+        </w:rPr>
+        <w:t xml:space="preserve"> </w:t>
+      </w:r>
+      <w:proofErr w:type="spellStart"/>
+      <w:r>
+        <w:rPr>
+          <w:rFonts w:eastAsia="Times New Roman" w:cs="Arial"/>
+          <w:b/>
+          <w:szCs w:val="20"/>
+          <w:lang w:val="es-ES_tradnl" w:eastAsia="es-ES"/>
+        </w:rPr>
+        <w:t>Families</w:t>
+      </w:r>
+      <w:proofErr w:type="spellEnd"/>
     </w:p>
     <w:p>
       <w:pPr>
@@ -9516,6 +10229,7 @@
           <w:lang w:val="es-ES_tradnl" w:eastAsia="es-ES"/>
         </w:rPr>
       </w:pPr>
+      <w:proofErr w:type="spellStart"/>
       <w:r>
         <w:rPr>
           <w:rFonts w:eastAsia="Times New Roman" w:cs="Arial"/>
@@ -9524,6 +10238,7 @@
         </w:rPr>
         <w:t>Family</w:t>
       </w:r>
+      <w:proofErr w:type="spellEnd"/>
     </w:p>
     <w:p>
       <w:pPr>
@@ -9538,6 +10253,7 @@
           <w:lang w:val="es-ES_tradnl" w:eastAsia="es-ES"/>
         </w:rPr>
       </w:pPr>
+      <w:proofErr w:type="spellStart"/>
       <w:r>
         <w:rPr>
           <w:rFonts w:eastAsia="Times New Roman" w:cs="Arial"/>
@@ -9546,6 +10262,7 @@
         </w:rPr>
         <w:t>Subfamily</w:t>
       </w:r>
+      <w:proofErr w:type="spellEnd"/>
     </w:p>
     <w:p>
       <w:pPr>
@@ -9582,6 +10299,7 @@
           <w:lang w:val="es-ES_tradnl" w:eastAsia="es-ES"/>
         </w:rPr>
       </w:pPr>
+      <w:proofErr w:type="spellStart"/>
       <w:r>
         <w:rPr>
           <w:rFonts w:eastAsia="Times New Roman" w:cs="Arial"/>
@@ -9590,6 +10308,7 @@
         </w:rPr>
         <w:t>Platform</w:t>
       </w:r>
+      <w:proofErr w:type="spellEnd"/>
     </w:p>
     <w:p>
       <w:pPr>
@@ -9604,6 +10323,7 @@
           <w:lang w:val="es-ES_tradnl" w:eastAsia="es-ES"/>
         </w:rPr>
       </w:pPr>
+      <w:proofErr w:type="spellStart"/>
       <w:r>
         <w:rPr>
           <w:rFonts w:eastAsia="Times New Roman" w:cs="Arial"/>
@@ -9612,6 +10332,16 @@
         </w:rPr>
         <w:t>Model</w:t>
       </w:r>
+      <w:proofErr w:type="spellEnd"/>
+    </w:p>
+    <w:p>
+      <w:pPr>
+        <w:rPr>
+          <w:rFonts w:eastAsia="Times New Roman" w:cs="Arial"/>
+          <w:szCs w:val="20"/>
+          <w:lang w:val="es-ES_tradnl" w:eastAsia="es-ES"/>
+        </w:rPr>
+      </w:pPr>
     </w:p>
     <w:p>
       <w:pPr>
@@ -9992,6 +10722,33 @@
     </w:p>
     <w:p>
       <w:pPr>
+        <w:jc w:val="left"/>
+        <w:rPr>
+          <w:rFonts w:eastAsia="Times New Roman" w:cs="Arial"/>
+          <w:szCs w:val="20"/>
+          <w:lang w:val="es-ES_tradnl" w:eastAsia="es-ES"/>
+        </w:rPr>
+      </w:pPr>
+      <w:r>
+        <w:rPr>
+          <w:rFonts w:eastAsia="Times New Roman" w:cs="Arial"/>
+          <w:szCs w:val="20"/>
+          <w:lang w:val="es-ES_tradnl" w:eastAsia="es-ES"/>
+        </w:rPr>
+        <w:br w:type="page"/>
+      </w:r>
+    </w:p>
+    <w:p>
+      <w:pPr>
+        <w:rPr>
+          <w:rFonts w:eastAsia="Times New Roman" w:cs="Arial"/>
+          <w:szCs w:val="20"/>
+          <w:lang w:val="es-ES_tradnl" w:eastAsia="es-ES"/>
+        </w:rPr>
+      </w:pPr>
+    </w:p>
+    <w:p>
+      <w:pPr>
         <w:rPr>
           <w:rFonts w:eastAsia="Times New Roman" w:cs="Arial"/>
           <w:b/>
@@ -10006,8 +10763,19 @@
           <w:szCs w:val="20"/>
           <w:lang w:val="es-ES_tradnl" w:eastAsia="es-ES"/>
         </w:rPr>
-        <w:t>TB NumberOfDays</w:t>
-      </w:r>
+        <w:t xml:space="preserve">TB </w:t>
+      </w:r>
+      <w:proofErr w:type="spellStart"/>
+      <w:r>
+        <w:rPr>
+          <w:rFonts w:eastAsia="Times New Roman" w:cs="Arial"/>
+          <w:b/>
+          <w:szCs w:val="20"/>
+          <w:lang w:val="es-ES_tradnl" w:eastAsia="es-ES"/>
+        </w:rPr>
+        <w:t>NumberOfDays</w:t>
+      </w:r>
+      <w:proofErr w:type="spellEnd"/>
     </w:p>
     <w:p>
       <w:pPr>
@@ -10082,13 +10850,23 @@
           <w:lang w:val="es-ES_tradnl" w:eastAsia="es-ES"/>
         </w:rPr>
       </w:pPr>
-      <w:r>
-        <w:rPr>
-          <w:rFonts w:eastAsia="Times New Roman" w:cs="Arial"/>
-          <w:szCs w:val="20"/>
-          <w:lang w:val="es-ES_tradnl" w:eastAsia="es-ES"/>
-        </w:rPr>
-        <w:t xml:space="preserve">Days – </w:t>
+      <w:proofErr w:type="spellStart"/>
+      <w:r>
+        <w:rPr>
+          <w:rFonts w:eastAsia="Times New Roman" w:cs="Arial"/>
+          <w:szCs w:val="20"/>
+          <w:lang w:val="es-ES_tradnl" w:eastAsia="es-ES"/>
+        </w:rPr>
+        <w:t>Days</w:t>
+      </w:r>
+      <w:proofErr w:type="spellEnd"/>
+      <w:r>
+        <w:rPr>
+          <w:rFonts w:eastAsia="Times New Roman" w:cs="Arial"/>
+          <w:szCs w:val="20"/>
+          <w:lang w:val="es-ES_tradnl" w:eastAsia="es-ES"/>
+        </w:rPr>
+        <w:t xml:space="preserve"> – </w:t>
       </w:r>
       <w:r>
         <w:rPr>
@@ -10126,84 +10904,6 @@
     </w:p>
     <w:p>
       <w:pPr>
-        <w:tabs>
-          <w:tab w:val="left" w:pos="1327"/>
-        </w:tabs>
-        <w:rPr>
-          <w:rFonts w:eastAsia="Times New Roman" w:cs="Arial"/>
-          <w:szCs w:val="20"/>
-          <w:lang w:val="es-ES_tradnl" w:eastAsia="es-ES"/>
-        </w:rPr>
-      </w:pPr>
-    </w:p>
-    <w:p>
-      <w:pPr>
-        <w:tabs>
-          <w:tab w:val="left" w:pos="1327"/>
-        </w:tabs>
-        <w:rPr>
-          <w:rFonts w:eastAsia="Times New Roman" w:cs="Arial"/>
-          <w:szCs w:val="20"/>
-          <w:lang w:val="es-ES_tradnl" w:eastAsia="es-ES"/>
-        </w:rPr>
-      </w:pPr>
-    </w:p>
-    <w:p>
-      <w:pPr>
-        <w:tabs>
-          <w:tab w:val="left" w:pos="1327"/>
-        </w:tabs>
-        <w:rPr>
-          <w:rFonts w:eastAsia="Times New Roman" w:cs="Arial"/>
-          <w:szCs w:val="20"/>
-          <w:lang w:val="es-ES_tradnl" w:eastAsia="es-ES"/>
-        </w:rPr>
-      </w:pPr>
-    </w:p>
-    <w:p>
-      <w:pPr>
-        <w:tabs>
-          <w:tab w:val="left" w:pos="1327"/>
-        </w:tabs>
-        <w:rPr>
-          <w:rFonts w:eastAsia="Times New Roman" w:cs="Arial"/>
-          <w:szCs w:val="20"/>
-          <w:lang w:val="es-ES_tradnl" w:eastAsia="es-ES"/>
-        </w:rPr>
-      </w:pPr>
-    </w:p>
-    <w:p>
-      <w:pPr>
-        <w:jc w:val="left"/>
-        <w:rPr>
-          <w:rFonts w:eastAsia="Times New Roman" w:cs="Arial"/>
-          <w:szCs w:val="20"/>
-          <w:lang w:val="es-ES_tradnl" w:eastAsia="es-ES"/>
-        </w:rPr>
-      </w:pPr>
-      <w:r>
-        <w:rPr>
-          <w:rFonts w:eastAsia="Times New Roman" w:cs="Arial"/>
-          <w:szCs w:val="20"/>
-          <w:lang w:val="es-ES_tradnl" w:eastAsia="es-ES"/>
-        </w:rPr>
-        <w:br w:type="page"/>
-      </w:r>
-    </w:p>
-    <w:p>
-      <w:pPr>
-        <w:tabs>
-          <w:tab w:val="left" w:pos="1327"/>
-        </w:tabs>
-        <w:rPr>
-          <w:rFonts w:eastAsia="Times New Roman" w:cs="Arial"/>
-          <w:szCs w:val="20"/>
-          <w:lang w:val="es-ES_tradnl" w:eastAsia="es-ES"/>
-        </w:rPr>
-      </w:pPr>
-    </w:p>
-    <w:p>
-      <w:pPr>
         <w:rPr>
           <w:rFonts w:eastAsia="Times New Roman" w:cs="Arial"/>
           <w:b/>
@@ -10218,7 +10918,27 @@
           <w:szCs w:val="20"/>
           <w:lang w:val="es-ES_tradnl" w:eastAsia="es-ES"/>
         </w:rPr>
-        <w:t xml:space="preserve">TB Markets </w:t>
+        <w:t xml:space="preserve">TB </w:t>
+      </w:r>
+      <w:proofErr w:type="spellStart"/>
+      <w:r>
+        <w:rPr>
+          <w:rFonts w:eastAsia="Times New Roman" w:cs="Arial"/>
+          <w:b/>
+          <w:szCs w:val="20"/>
+          <w:lang w:val="es-ES_tradnl" w:eastAsia="es-ES"/>
+        </w:rPr>
+        <w:t>Markets</w:t>
+      </w:r>
+      <w:proofErr w:type="spellEnd"/>
+      <w:r>
+        <w:rPr>
+          <w:rFonts w:eastAsia="Times New Roman" w:cs="Arial"/>
+          <w:b/>
+          <w:szCs w:val="20"/>
+          <w:lang w:val="es-ES_tradnl" w:eastAsia="es-ES"/>
+        </w:rPr>
+        <w:t xml:space="preserve"> </w:t>
       </w:r>
     </w:p>
     <w:p>
@@ -10295,13 +11015,41 @@
           <w:lang w:val="es-ES_tradnl" w:eastAsia="es-ES"/>
         </w:rPr>
       </w:pPr>
-      <w:r>
-        <w:rPr>
-          <w:rFonts w:eastAsia="Times New Roman" w:cs="Arial"/>
-          <w:szCs w:val="20"/>
-          <w:lang w:val="es-ES_tradnl" w:eastAsia="es-ES"/>
-        </w:rPr>
-        <w:t>Market Name – 5 posibles valores</w:t>
+      <w:proofErr w:type="spellStart"/>
+      <w:r>
+        <w:rPr>
+          <w:rFonts w:eastAsia="Times New Roman" w:cs="Arial"/>
+          <w:szCs w:val="20"/>
+          <w:lang w:val="es-ES_tradnl" w:eastAsia="es-ES"/>
+        </w:rPr>
+        <w:t>Market</w:t>
+      </w:r>
+      <w:proofErr w:type="spellEnd"/>
+      <w:r>
+        <w:rPr>
+          <w:rFonts w:eastAsia="Times New Roman" w:cs="Arial"/>
+          <w:szCs w:val="20"/>
+          <w:lang w:val="es-ES_tradnl" w:eastAsia="es-ES"/>
+        </w:rPr>
+        <w:t xml:space="preserve"> </w:t>
+      </w:r>
+      <w:proofErr w:type="spellStart"/>
+      <w:r>
+        <w:rPr>
+          <w:rFonts w:eastAsia="Times New Roman" w:cs="Arial"/>
+          <w:szCs w:val="20"/>
+          <w:lang w:val="es-ES_tradnl" w:eastAsia="es-ES"/>
+        </w:rPr>
+        <w:t>Name</w:t>
+      </w:r>
+      <w:proofErr w:type="spellEnd"/>
+      <w:r>
+        <w:rPr>
+          <w:rFonts w:eastAsia="Times New Roman" w:cs="Arial"/>
+          <w:szCs w:val="20"/>
+          <w:lang w:val="es-ES_tradnl" w:eastAsia="es-ES"/>
+        </w:rPr>
+        <w:t xml:space="preserve"> – 5 posibles valores</w:t>
       </w:r>
     </w:p>
     <w:p>
@@ -10345,8 +11093,18 @@
           <w:szCs w:val="20"/>
           <w:lang w:val="es-ES_tradnl" w:eastAsia="es-ES"/>
         </w:rPr>
-        <w:t>PV-Grid</w:t>
-      </w:r>
+        <w:t>PV-</w:t>
+      </w:r>
+      <w:proofErr w:type="spellStart"/>
+      <w:r>
+        <w:rPr>
+          <w:rFonts w:eastAsia="Times New Roman" w:cs="Arial"/>
+          <w:szCs w:val="20"/>
+          <w:lang w:val="es-ES_tradnl" w:eastAsia="es-ES"/>
+        </w:rPr>
+        <w:t>Grid</w:t>
+      </w:r>
+      <w:proofErr w:type="spellEnd"/>
     </w:p>
     <w:p>
       <w:pPr>
@@ -10383,6 +11141,7 @@
           <w:lang w:val="es-ES_tradnl" w:eastAsia="es-ES"/>
         </w:rPr>
       </w:pPr>
+      <w:proofErr w:type="spellStart"/>
       <w:r>
         <w:rPr>
           <w:rFonts w:eastAsia="Times New Roman" w:cs="Arial"/>
@@ -10391,6 +11150,7 @@
         </w:rPr>
         <w:t>Termosolar</w:t>
       </w:r>
+      <w:proofErr w:type="spellEnd"/>
     </w:p>
     <w:p>
       <w:pPr>
@@ -10405,6 +11165,7 @@
           <w:lang w:val="es-ES_tradnl" w:eastAsia="es-ES"/>
         </w:rPr>
       </w:pPr>
+      <w:proofErr w:type="spellStart"/>
       <w:r>
         <w:rPr>
           <w:rFonts w:eastAsia="Times New Roman" w:cs="Arial"/>
@@ -10413,6 +11174,16 @@
         </w:rPr>
         <w:t>Other</w:t>
       </w:r>
+      <w:proofErr w:type="spellEnd"/>
+    </w:p>
+    <w:p>
+      <w:pPr>
+        <w:rPr>
+          <w:rFonts w:eastAsia="Times New Roman" w:cs="Arial"/>
+          <w:szCs w:val="20"/>
+          <w:lang w:val="es-ES_tradnl" w:eastAsia="es-ES"/>
+        </w:rPr>
+      </w:pPr>
     </w:p>
     <w:p>
       <w:pPr>
@@ -10523,13 +11294,23 @@
           <w:lang w:val="es-ES_tradnl" w:eastAsia="es-ES"/>
         </w:rPr>
       </w:pPr>
-      <w:r>
-        <w:rPr>
-          <w:rFonts w:eastAsia="Times New Roman" w:cs="Arial"/>
-          <w:szCs w:val="20"/>
-          <w:lang w:val="es-ES_tradnl" w:eastAsia="es-ES"/>
-        </w:rPr>
-        <w:t>Region: 20 posibles valores</w:t>
+      <w:proofErr w:type="spellStart"/>
+      <w:r>
+        <w:rPr>
+          <w:rFonts w:eastAsia="Times New Roman" w:cs="Arial"/>
+          <w:szCs w:val="20"/>
+          <w:lang w:val="es-ES_tradnl" w:eastAsia="es-ES"/>
+        </w:rPr>
+        <w:t>Region</w:t>
+      </w:r>
+      <w:proofErr w:type="spellEnd"/>
+      <w:r>
+        <w:rPr>
+          <w:rFonts w:eastAsia="Times New Roman" w:cs="Arial"/>
+          <w:szCs w:val="20"/>
+          <w:lang w:val="es-ES_tradnl" w:eastAsia="es-ES"/>
+        </w:rPr>
+        <w:t>: 20 posibles valores</w:t>
       </w:r>
     </w:p>
     <w:tbl>
@@ -10574,8 +11355,18 @@
                 <w:szCs w:val="20"/>
                 <w:lang w:val="es-ES_tradnl" w:eastAsia="es-ES"/>
               </w:rPr>
-              <w:t>South Europe</w:t>
+              <w:t xml:space="preserve">South </w:t>
             </w:r>
+            <w:proofErr w:type="spellStart"/>
+            <w:r>
+              <w:rPr>
+                <w:rFonts w:eastAsia="Times New Roman" w:cs="Arial"/>
+                <w:szCs w:val="20"/>
+                <w:lang w:val="es-ES_tradnl" w:eastAsia="es-ES"/>
+              </w:rPr>
+              <w:t>Europe</w:t>
+            </w:r>
+            <w:proofErr w:type="spellEnd"/>
           </w:p>
           <w:p>
             <w:pPr>
@@ -10596,8 +11387,18 @@
                 <w:szCs w:val="20"/>
                 <w:lang w:val="es-ES_tradnl" w:eastAsia="es-ES"/>
               </w:rPr>
-              <w:t>North Europe</w:t>
+              <w:t xml:space="preserve">North </w:t>
             </w:r>
+            <w:proofErr w:type="spellStart"/>
+            <w:r>
+              <w:rPr>
+                <w:rFonts w:eastAsia="Times New Roman" w:cs="Arial"/>
+                <w:szCs w:val="20"/>
+                <w:lang w:val="es-ES_tradnl" w:eastAsia="es-ES"/>
+              </w:rPr>
+              <w:t>Europe</w:t>
+            </w:r>
+            <w:proofErr w:type="spellEnd"/>
           </w:p>
           <w:p>
             <w:pPr>
@@ -10618,8 +11419,18 @@
                 <w:szCs w:val="20"/>
                 <w:lang w:val="es-ES_tradnl" w:eastAsia="es-ES"/>
               </w:rPr>
-              <w:t>Central Europe</w:t>
+              <w:t xml:space="preserve">Central </w:t>
             </w:r>
+            <w:proofErr w:type="spellStart"/>
+            <w:r>
+              <w:rPr>
+                <w:rFonts w:eastAsia="Times New Roman" w:cs="Arial"/>
+                <w:szCs w:val="20"/>
+                <w:lang w:val="es-ES_tradnl" w:eastAsia="es-ES"/>
+              </w:rPr>
+              <w:t>Europe</w:t>
+            </w:r>
+            <w:proofErr w:type="spellEnd"/>
           </w:p>
           <w:p>
             <w:pPr>
@@ -10640,8 +11451,18 @@
                 <w:szCs w:val="20"/>
                 <w:lang w:val="es-ES_tradnl" w:eastAsia="es-ES"/>
               </w:rPr>
-              <w:t>Eastern Europe</w:t>
+              <w:t xml:space="preserve">Eastern </w:t>
             </w:r>
+            <w:proofErr w:type="spellStart"/>
+            <w:r>
+              <w:rPr>
+                <w:rFonts w:eastAsia="Times New Roman" w:cs="Arial"/>
+                <w:szCs w:val="20"/>
+                <w:lang w:val="es-ES_tradnl" w:eastAsia="es-ES"/>
+              </w:rPr>
+              <w:t>Europe</w:t>
+            </w:r>
+            <w:proofErr w:type="spellEnd"/>
           </w:p>
           <w:p>
             <w:pPr>
@@ -10662,8 +11483,18 @@
                 <w:szCs w:val="20"/>
                 <w:lang w:val="es-ES_tradnl" w:eastAsia="es-ES"/>
               </w:rPr>
-              <w:t>North Africa</w:t>
+              <w:t xml:space="preserve">North </w:t>
             </w:r>
+            <w:proofErr w:type="spellStart"/>
+            <w:r>
+              <w:rPr>
+                <w:rFonts w:eastAsia="Times New Roman" w:cs="Arial"/>
+                <w:szCs w:val="20"/>
+                <w:lang w:val="es-ES_tradnl" w:eastAsia="es-ES"/>
+              </w:rPr>
+              <w:t>Africa</w:t>
+            </w:r>
+            <w:proofErr w:type="spellEnd"/>
           </w:p>
           <w:p>
             <w:pPr>
@@ -10684,8 +11515,18 @@
                 <w:szCs w:val="20"/>
                 <w:lang w:val="es-ES_tradnl" w:eastAsia="es-ES"/>
               </w:rPr>
-              <w:t>Central Africa</w:t>
+              <w:t xml:space="preserve">Central </w:t>
             </w:r>
+            <w:proofErr w:type="spellStart"/>
+            <w:r>
+              <w:rPr>
+                <w:rFonts w:eastAsia="Times New Roman" w:cs="Arial"/>
+                <w:szCs w:val="20"/>
+                <w:lang w:val="es-ES_tradnl" w:eastAsia="es-ES"/>
+              </w:rPr>
+              <w:t>Africa</w:t>
+            </w:r>
+            <w:proofErr w:type="spellEnd"/>
           </w:p>
           <w:p>
             <w:pPr>
@@ -10706,8 +11547,18 @@
                 <w:szCs w:val="20"/>
                 <w:lang w:val="es-ES_tradnl" w:eastAsia="es-ES"/>
               </w:rPr>
-              <w:t>Western Africa</w:t>
+              <w:t xml:space="preserve">Western </w:t>
             </w:r>
+            <w:proofErr w:type="spellStart"/>
+            <w:r>
+              <w:rPr>
+                <w:rFonts w:eastAsia="Times New Roman" w:cs="Arial"/>
+                <w:szCs w:val="20"/>
+                <w:lang w:val="es-ES_tradnl" w:eastAsia="es-ES"/>
+              </w:rPr>
+              <w:t>Africa</w:t>
+            </w:r>
+            <w:proofErr w:type="spellEnd"/>
           </w:p>
           <w:p>
             <w:pPr>
@@ -10728,8 +11579,18 @@
                 <w:szCs w:val="20"/>
                 <w:lang w:val="es-ES_tradnl" w:eastAsia="es-ES"/>
               </w:rPr>
-              <w:t>Central Africa</w:t>
+              <w:t xml:space="preserve">Central </w:t>
             </w:r>
+            <w:proofErr w:type="spellStart"/>
+            <w:r>
+              <w:rPr>
+                <w:rFonts w:eastAsia="Times New Roman" w:cs="Arial"/>
+                <w:szCs w:val="20"/>
+                <w:lang w:val="es-ES_tradnl" w:eastAsia="es-ES"/>
+              </w:rPr>
+              <w:t>Africa</w:t>
+            </w:r>
+            <w:proofErr w:type="spellEnd"/>
           </w:p>
           <w:p>
             <w:pPr>
@@ -10750,8 +11611,18 @@
                 <w:szCs w:val="20"/>
                 <w:lang w:val="es-ES_tradnl" w:eastAsia="es-ES"/>
               </w:rPr>
-              <w:t>Eastern Africa</w:t>
+              <w:t xml:space="preserve">Eastern </w:t>
             </w:r>
+            <w:proofErr w:type="spellStart"/>
+            <w:r>
+              <w:rPr>
+                <w:rFonts w:eastAsia="Times New Roman" w:cs="Arial"/>
+                <w:szCs w:val="20"/>
+                <w:lang w:val="es-ES_tradnl" w:eastAsia="es-ES"/>
+              </w:rPr>
+              <w:t>Africa</w:t>
+            </w:r>
+            <w:proofErr w:type="spellEnd"/>
           </w:p>
           <w:p>
             <w:pPr>
@@ -10772,8 +11643,18 @@
                 <w:szCs w:val="20"/>
                 <w:lang w:val="es-ES_tradnl" w:eastAsia="es-ES"/>
               </w:rPr>
-              <w:t>South Africa</w:t>
+              <w:t xml:space="preserve">South </w:t>
             </w:r>
+            <w:proofErr w:type="spellStart"/>
+            <w:r>
+              <w:rPr>
+                <w:rFonts w:eastAsia="Times New Roman" w:cs="Arial"/>
+                <w:szCs w:val="20"/>
+                <w:lang w:val="es-ES_tradnl" w:eastAsia="es-ES"/>
+              </w:rPr>
+              <w:t>Africa</w:t>
+            </w:r>
+            <w:proofErr w:type="spellEnd"/>
           </w:p>
         </w:tc>
         <w:tc>
@@ -10799,8 +11680,18 @@
                 <w:szCs w:val="20"/>
                 <w:lang w:val="es-ES_tradnl" w:eastAsia="es-ES"/>
               </w:rPr>
-              <w:t>North America</w:t>
+              <w:t xml:space="preserve">North </w:t>
             </w:r>
+            <w:proofErr w:type="spellStart"/>
+            <w:r>
+              <w:rPr>
+                <w:rFonts w:eastAsia="Times New Roman" w:cs="Arial"/>
+                <w:szCs w:val="20"/>
+                <w:lang w:val="es-ES_tradnl" w:eastAsia="es-ES"/>
+              </w:rPr>
+              <w:t>America</w:t>
+            </w:r>
+            <w:proofErr w:type="spellEnd"/>
           </w:p>
           <w:p>
             <w:pPr>
@@ -10821,8 +11712,18 @@
                 <w:szCs w:val="20"/>
                 <w:lang w:val="es-ES_tradnl" w:eastAsia="es-ES"/>
               </w:rPr>
-              <w:t>Central Amercia</w:t>
+              <w:t xml:space="preserve">Central </w:t>
             </w:r>
+            <w:proofErr w:type="spellStart"/>
+            <w:r>
+              <w:rPr>
+                <w:rFonts w:eastAsia="Times New Roman" w:cs="Arial"/>
+                <w:szCs w:val="20"/>
+                <w:lang w:val="es-ES_tradnl" w:eastAsia="es-ES"/>
+              </w:rPr>
+              <w:t>Amercia</w:t>
+            </w:r>
+            <w:proofErr w:type="spellEnd"/>
           </w:p>
           <w:p>
             <w:pPr>
@@ -10843,8 +11744,18 @@
                 <w:szCs w:val="20"/>
                 <w:lang w:val="es-ES_tradnl" w:eastAsia="es-ES"/>
               </w:rPr>
-              <w:t>South America</w:t>
+              <w:t xml:space="preserve">South </w:t>
             </w:r>
+            <w:proofErr w:type="spellStart"/>
+            <w:r>
+              <w:rPr>
+                <w:rFonts w:eastAsia="Times New Roman" w:cs="Arial"/>
+                <w:szCs w:val="20"/>
+                <w:lang w:val="es-ES_tradnl" w:eastAsia="es-ES"/>
+              </w:rPr>
+              <w:t>America</w:t>
+            </w:r>
+            <w:proofErr w:type="spellEnd"/>
           </w:p>
           <w:p>
             <w:pPr>
@@ -10881,13 +11792,23 @@
                 <w:lang w:val="es-ES_tradnl" w:eastAsia="es-ES"/>
               </w:rPr>
             </w:pPr>
+            <w:proofErr w:type="spellStart"/>
             <w:r>
               <w:rPr>
                 <w:rFonts w:eastAsia="Times New Roman" w:cs="Arial"/>
                 <w:szCs w:val="20"/>
                 <w:lang w:val="es-ES_tradnl" w:eastAsia="es-ES"/>
               </w:rPr>
-              <w:t>Middle East</w:t>
+              <w:t>Middle</w:t>
+            </w:r>
+            <w:proofErr w:type="spellEnd"/>
+            <w:r>
+              <w:rPr>
+                <w:rFonts w:eastAsia="Times New Roman" w:cs="Arial"/>
+                <w:szCs w:val="20"/>
+                <w:lang w:val="es-ES_tradnl" w:eastAsia="es-ES"/>
+              </w:rPr>
+              <w:t xml:space="preserve"> East</w:t>
             </w:r>
           </w:p>
           <w:p>
@@ -11014,6 +11935,33 @@
     </w:p>
     <w:p>
       <w:pPr>
+        <w:jc w:val="left"/>
+        <w:rPr>
+          <w:rFonts w:eastAsia="Times New Roman" w:cs="Arial"/>
+          <w:szCs w:val="20"/>
+          <w:lang w:val="es-ES_tradnl" w:eastAsia="es-ES"/>
+        </w:rPr>
+      </w:pPr>
+      <w:r>
+        <w:rPr>
+          <w:rFonts w:eastAsia="Times New Roman" w:cs="Arial"/>
+          <w:szCs w:val="20"/>
+          <w:lang w:val="es-ES_tradnl" w:eastAsia="es-ES"/>
+        </w:rPr>
+        <w:br w:type="page"/>
+      </w:r>
+    </w:p>
+    <w:p>
+      <w:pPr>
+        <w:rPr>
+          <w:rFonts w:eastAsia="Times New Roman" w:cs="Arial"/>
+          <w:szCs w:val="20"/>
+          <w:lang w:val="es-ES_tradnl" w:eastAsia="es-ES"/>
+        </w:rPr>
+      </w:pPr>
+    </w:p>
+    <w:p>
+      <w:pPr>
         <w:rPr>
           <w:rFonts w:eastAsia="Times New Roman" w:cs="Arial"/>
           <w:b/>
@@ -11028,8 +11976,39 @@
           <w:szCs w:val="20"/>
           <w:lang w:val="es-ES_tradnl" w:eastAsia="es-ES"/>
         </w:rPr>
-        <w:t>TB Communication Types</w:t>
-      </w:r>
+        <w:t xml:space="preserve">TB </w:t>
+      </w:r>
+      <w:proofErr w:type="spellStart"/>
+      <w:r>
+        <w:rPr>
+          <w:rFonts w:eastAsia="Times New Roman" w:cs="Arial"/>
+          <w:b/>
+          <w:szCs w:val="20"/>
+          <w:lang w:val="es-ES_tradnl" w:eastAsia="es-ES"/>
+        </w:rPr>
+        <w:t>Communication</w:t>
+      </w:r>
+      <w:proofErr w:type="spellEnd"/>
+      <w:r>
+        <w:rPr>
+          <w:rFonts w:eastAsia="Times New Roman" w:cs="Arial"/>
+          <w:b/>
+          <w:szCs w:val="20"/>
+          <w:lang w:val="es-ES_tradnl" w:eastAsia="es-ES"/>
+        </w:rPr>
+        <w:t xml:space="preserve"> </w:t>
+      </w:r>
+      <w:proofErr w:type="spellStart"/>
+      <w:r>
+        <w:rPr>
+          <w:rFonts w:eastAsia="Times New Roman" w:cs="Arial"/>
+          <w:b/>
+          <w:szCs w:val="20"/>
+          <w:lang w:val="es-ES_tradnl" w:eastAsia="es-ES"/>
+        </w:rPr>
+        <w:t>Types</w:t>
+      </w:r>
+      <w:proofErr w:type="spellEnd"/>
     </w:p>
     <w:p>
       <w:pPr>
@@ -11095,6 +12074,7 @@
           <w:lang w:val="es-ES_tradnl" w:eastAsia="es-ES"/>
         </w:rPr>
       </w:pPr>
+      <w:proofErr w:type="spellStart"/>
       <w:r>
         <w:rPr>
           <w:rFonts w:eastAsia="Times New Roman" w:cs="Arial"/>
@@ -11103,6 +12083,7 @@
         </w:rPr>
         <w:t>Name</w:t>
       </w:r>
+      <w:proofErr w:type="spellEnd"/>
       <w:r>
         <w:rPr>
           <w:rFonts w:eastAsia="Times New Roman" w:cs="Arial"/>
@@ -11147,6 +12128,7 @@
           <w:lang w:val="es-ES_tradnl" w:eastAsia="es-ES"/>
         </w:rPr>
       </w:pPr>
+      <w:proofErr w:type="spellStart"/>
       <w:r>
         <w:rPr>
           <w:rFonts w:eastAsia="Times New Roman" w:cs="Arial"/>
@@ -11155,6 +12137,7 @@
         </w:rPr>
         <w:t>PhoneCall</w:t>
       </w:r>
+      <w:proofErr w:type="spellEnd"/>
     </w:p>
     <w:p>
       <w:pPr>
@@ -11169,6 +12152,7 @@
           <w:lang w:val="es-ES_tradnl" w:eastAsia="es-ES"/>
         </w:rPr>
       </w:pPr>
+      <w:proofErr w:type="spellStart"/>
       <w:r>
         <w:rPr>
           <w:rFonts w:eastAsia="Times New Roman" w:cs="Arial"/>
@@ -11177,6 +12161,7 @@
         </w:rPr>
         <w:t>Visit</w:t>
       </w:r>
+      <w:proofErr w:type="spellEnd"/>
     </w:p>
     <w:p>
       <w:pPr>
@@ -11191,6 +12176,7 @@
           <w:lang w:val="es-ES_tradnl" w:eastAsia="es-ES"/>
         </w:rPr>
       </w:pPr>
+      <w:proofErr w:type="spellStart"/>
       <w:r>
         <w:rPr>
           <w:rFonts w:eastAsia="Times New Roman" w:cs="Arial"/>
@@ -11199,6 +12185,7 @@
         </w:rPr>
         <w:t>Telco</w:t>
       </w:r>
+      <w:proofErr w:type="spellEnd"/>
     </w:p>
     <w:p>
       <w:pPr>
@@ -11213,6 +12200,7 @@
           <w:lang w:val="es-ES_tradnl" w:eastAsia="es-ES"/>
         </w:rPr>
       </w:pPr>
+      <w:proofErr w:type="spellStart"/>
       <w:r>
         <w:rPr>
           <w:rFonts w:eastAsia="Times New Roman" w:cs="Arial"/>
@@ -11221,6 +12209,7 @@
         </w:rPr>
         <w:t>Event</w:t>
       </w:r>
+      <w:proofErr w:type="spellEnd"/>
     </w:p>
     <w:p>
       <w:pPr>
@@ -11235,6 +12224,7 @@
           <w:lang w:val="es-ES_tradnl" w:eastAsia="es-ES"/>
         </w:rPr>
       </w:pPr>
+      <w:proofErr w:type="spellStart"/>
       <w:r>
         <w:rPr>
           <w:rFonts w:eastAsia="Times New Roman" w:cs="Arial"/>
@@ -11243,6 +12233,7 @@
         </w:rPr>
         <w:t>Other</w:t>
       </w:r>
+      <w:proofErr w:type="spellEnd"/>
     </w:p>
     <w:p>
       <w:pPr>
@@ -11253,14 +12244,6 @@
           <w:lang w:val="es-ES_tradnl" w:eastAsia="es-ES"/>
         </w:rPr>
       </w:pPr>
-      <w:r>
-        <w:rPr>
-          <w:rFonts w:eastAsia="Times New Roman" w:cs="Arial"/>
-          <w:szCs w:val="20"/>
-          <w:lang w:val="es-ES_tradnl" w:eastAsia="es-ES"/>
-        </w:rPr>
-        <w:br w:type="page"/>
-      </w:r>
     </w:p>
     <w:p>
       <w:pPr>
@@ -11287,8 +12270,19 @@
           <w:szCs w:val="20"/>
           <w:lang w:val="es-ES_tradnl" w:eastAsia="es-ES"/>
         </w:rPr>
-        <w:t>TB Reliability</w:t>
-      </w:r>
+        <w:t xml:space="preserve">TB </w:t>
+      </w:r>
+      <w:proofErr w:type="spellStart"/>
+      <w:r>
+        <w:rPr>
+          <w:rFonts w:eastAsia="Times New Roman" w:cs="Arial"/>
+          <w:b/>
+          <w:szCs w:val="20"/>
+          <w:lang w:val="es-ES_tradnl" w:eastAsia="es-ES"/>
+        </w:rPr>
+        <w:t>Reliability</w:t>
+      </w:r>
+      <w:proofErr w:type="spellEnd"/>
     </w:p>
     <w:p>
       <w:pPr>
@@ -11321,7 +12315,43 @@
           <w:szCs w:val="20"/>
           <w:lang w:val="es-ES_tradnl" w:eastAsia="es-ES"/>
         </w:rPr>
-        <w:t xml:space="preserve"> Clasificar la confianza en la información pertinente a un price benchmark.</w:t>
+        <w:t xml:space="preserve"> Clasificar la confianza en la información pertinente a un </w:t>
+      </w:r>
+      <w:proofErr w:type="spellStart"/>
+      <w:r>
+        <w:rPr>
+          <w:rFonts w:eastAsia="Times New Roman" w:cs="Arial"/>
+          <w:szCs w:val="20"/>
+          <w:lang w:val="es-ES_tradnl" w:eastAsia="es-ES"/>
+        </w:rPr>
+        <w:t>price</w:t>
+      </w:r>
+      <w:proofErr w:type="spellEnd"/>
+      <w:r>
+        <w:rPr>
+          <w:rFonts w:eastAsia="Times New Roman" w:cs="Arial"/>
+          <w:szCs w:val="20"/>
+          <w:lang w:val="es-ES_tradnl" w:eastAsia="es-ES"/>
+        </w:rPr>
+        <w:t xml:space="preserve"> </w:t>
+      </w:r>
+      <w:proofErr w:type="spellStart"/>
+      <w:r>
+        <w:rPr>
+          <w:rFonts w:eastAsia="Times New Roman" w:cs="Arial"/>
+          <w:szCs w:val="20"/>
+          <w:lang w:val="es-ES_tradnl" w:eastAsia="es-ES"/>
+        </w:rPr>
+        <w:t>benchmark</w:t>
+      </w:r>
+      <w:proofErr w:type="spellEnd"/>
+      <w:r>
+        <w:rPr>
+          <w:rFonts w:eastAsia="Times New Roman" w:cs="Arial"/>
+          <w:szCs w:val="20"/>
+          <w:lang w:val="es-ES_tradnl" w:eastAsia="es-ES"/>
+        </w:rPr>
+        <w:t>.</w:t>
       </w:r>
     </w:p>
     <w:p>
@@ -11365,13 +12395,23 @@
           <w:lang w:val="es-ES_tradnl" w:eastAsia="es-ES"/>
         </w:rPr>
       </w:pPr>
-      <w:r>
-        <w:rPr>
-          <w:rFonts w:eastAsia="Times New Roman" w:cs="Arial"/>
-          <w:szCs w:val="20"/>
-          <w:lang w:val="es-ES_tradnl" w:eastAsia="es-ES"/>
-        </w:rPr>
-        <w:t>Value – 3 posibles valores</w:t>
+      <w:proofErr w:type="spellStart"/>
+      <w:r>
+        <w:rPr>
+          <w:rFonts w:eastAsia="Times New Roman" w:cs="Arial"/>
+          <w:szCs w:val="20"/>
+          <w:lang w:val="es-ES_tradnl" w:eastAsia="es-ES"/>
+        </w:rPr>
+        <w:t>Value</w:t>
+      </w:r>
+      <w:proofErr w:type="spellEnd"/>
+      <w:r>
+        <w:rPr>
+          <w:rFonts w:eastAsia="Times New Roman" w:cs="Arial"/>
+          <w:szCs w:val="20"/>
+          <w:lang w:val="es-ES_tradnl" w:eastAsia="es-ES"/>
+        </w:rPr>
+        <w:t xml:space="preserve"> – 3 posibles valores</w:t>
       </w:r>
     </w:p>
     <w:p>
@@ -11431,6 +12471,7 @@
           <w:lang w:val="es-ES_tradnl" w:eastAsia="es-ES"/>
         </w:rPr>
       </w:pPr>
+      <w:proofErr w:type="spellStart"/>
       <w:r>
         <w:rPr>
           <w:rFonts w:eastAsia="Times New Roman" w:cs="Arial"/>
@@ -11439,6 +12480,16 @@
         </w:rPr>
         <w:t>Low</w:t>
       </w:r>
+      <w:proofErr w:type="spellEnd"/>
+    </w:p>
+    <w:p>
+      <w:pPr>
+        <w:rPr>
+          <w:rFonts w:eastAsia="Times New Roman" w:cs="Arial"/>
+          <w:szCs w:val="20"/>
+          <w:lang w:val="es-ES_tradnl" w:eastAsia="es-ES"/>
+        </w:rPr>
+      </w:pPr>
     </w:p>
     <w:p>
       <w:pPr>
@@ -11465,8 +12516,19 @@
           <w:szCs w:val="20"/>
           <w:lang w:val="es-ES_tradnl" w:eastAsia="es-ES"/>
         </w:rPr>
-        <w:t>TB Importance</w:t>
-      </w:r>
+        <w:t xml:space="preserve">TB </w:t>
+      </w:r>
+      <w:proofErr w:type="spellStart"/>
+      <w:r>
+        <w:rPr>
+          <w:rFonts w:eastAsia="Times New Roman" w:cs="Arial"/>
+          <w:b/>
+          <w:szCs w:val="20"/>
+          <w:lang w:val="es-ES_tradnl" w:eastAsia="es-ES"/>
+        </w:rPr>
+        <w:t>Importance</w:t>
+      </w:r>
+      <w:proofErr w:type="spellEnd"/>
     </w:p>
     <w:p>
       <w:pPr>
@@ -11501,6 +12563,7 @@
         </w:rPr>
         <w:t xml:space="preserve">sobre el </w:t>
       </w:r>
+      <w:proofErr w:type="spellStart"/>
       <w:r>
         <w:rPr>
           <w:rFonts w:eastAsia="Times New Roman" w:cs="Arial"/>
@@ -11508,8 +12571,29 @@
           <w:szCs w:val="20"/>
           <w:lang w:val="es-ES_tradnl" w:eastAsia="es-ES"/>
         </w:rPr>
-        <w:t>price benchmark</w:t>
-      </w:r>
+        <w:t>price</w:t>
+      </w:r>
+      <w:proofErr w:type="spellEnd"/>
+      <w:r>
+        <w:rPr>
+          <w:rFonts w:eastAsia="Times New Roman" w:cs="Arial"/>
+          <w:i/>
+          <w:szCs w:val="20"/>
+          <w:lang w:val="es-ES_tradnl" w:eastAsia="es-ES"/>
+        </w:rPr>
+        <w:t xml:space="preserve"> </w:t>
+      </w:r>
+      <w:proofErr w:type="spellStart"/>
+      <w:r>
+        <w:rPr>
+          <w:rFonts w:eastAsia="Times New Roman" w:cs="Arial"/>
+          <w:i/>
+          <w:szCs w:val="20"/>
+          <w:lang w:val="es-ES_tradnl" w:eastAsia="es-ES"/>
+        </w:rPr>
+        <w:t>benchmark</w:t>
+      </w:r>
+      <w:proofErr w:type="spellEnd"/>
       <w:r>
         <w:rPr>
           <w:rFonts w:eastAsia="Times New Roman" w:cs="Arial"/>
@@ -11558,13 +12642,23 @@
           <w:lang w:val="es-ES_tradnl" w:eastAsia="es-ES"/>
         </w:rPr>
       </w:pPr>
-      <w:r>
-        <w:rPr>
-          <w:rFonts w:eastAsia="Times New Roman" w:cs="Arial"/>
-          <w:szCs w:val="20"/>
-          <w:lang w:val="es-ES_tradnl" w:eastAsia="es-ES"/>
-        </w:rPr>
-        <w:t>Importance – 5 posibles valores:</w:t>
+      <w:proofErr w:type="spellStart"/>
+      <w:r>
+        <w:rPr>
+          <w:rFonts w:eastAsia="Times New Roman" w:cs="Arial"/>
+          <w:szCs w:val="20"/>
+          <w:lang w:val="es-ES_tradnl" w:eastAsia="es-ES"/>
+        </w:rPr>
+        <w:t>Importance</w:t>
+      </w:r>
+      <w:proofErr w:type="spellEnd"/>
+      <w:r>
+        <w:rPr>
+          <w:rFonts w:eastAsia="Times New Roman" w:cs="Arial"/>
+          <w:szCs w:val="20"/>
+          <w:lang w:val="es-ES_tradnl" w:eastAsia="es-ES"/>
+        </w:rPr>
+        <w:t xml:space="preserve"> – 5 posibles valores:</w:t>
       </w:r>
     </w:p>
     <w:p>
@@ -11624,6 +12718,7 @@
           <w:lang w:val="es-ES_tradnl" w:eastAsia="es-ES"/>
         </w:rPr>
       </w:pPr>
+      <w:proofErr w:type="spellStart"/>
       <w:r>
         <w:rPr>
           <w:rFonts w:eastAsia="Times New Roman" w:cs="Arial"/>
@@ -11632,6 +12727,7 @@
         </w:rPr>
         <w:t>Low</w:t>
       </w:r>
+      <w:proofErr w:type="spellEnd"/>
     </w:p>
     <w:p>
       <w:pPr>
@@ -11646,6 +12742,7 @@
           <w:lang w:val="es-ES_tradnl" w:eastAsia="es-ES"/>
         </w:rPr>
       </w:pPr>
+      <w:proofErr w:type="spellStart"/>
       <w:r>
         <w:rPr>
           <w:rFonts w:eastAsia="Times New Roman" w:cs="Arial"/>
@@ -11654,6 +12751,7 @@
         </w:rPr>
         <w:t>None</w:t>
       </w:r>
+      <w:proofErr w:type="spellEnd"/>
     </w:p>
     <w:p>
       <w:pPr>
@@ -11668,6 +12766,7 @@
           <w:lang w:val="es-ES_tradnl" w:eastAsia="es-ES"/>
         </w:rPr>
       </w:pPr>
+      <w:proofErr w:type="spellStart"/>
       <w:r>
         <w:rPr>
           <w:rFonts w:eastAsia="Times New Roman" w:cs="Arial"/>
@@ -11676,6 +12775,16 @@
         </w:rPr>
         <w:t>Unknown</w:t>
       </w:r>
+      <w:proofErr w:type="spellEnd"/>
+    </w:p>
+    <w:p>
+      <w:pPr>
+        <w:rPr>
+          <w:rFonts w:eastAsia="Times New Roman" w:cs="Arial"/>
+          <w:szCs w:val="20"/>
+          <w:lang w:val="es-ES_tradnl" w:eastAsia="es-ES"/>
+        </w:rPr>
+      </w:pPr>
     </w:p>
     <w:p>
       <w:pPr>
@@ -11770,6 +12879,7 @@
           <w:lang w:val="es-ES_tradnl" w:eastAsia="es-ES"/>
         </w:rPr>
       </w:pPr>
+      <w:proofErr w:type="spellStart"/>
       <w:r>
         <w:rPr>
           <w:rFonts w:eastAsia="Times New Roman" w:cs="Arial"/>
@@ -11778,6 +12888,7 @@
         </w:rPr>
         <w:t>Name</w:t>
       </w:r>
+      <w:proofErr w:type="spellEnd"/>
       <w:r>
         <w:rPr>
           <w:rFonts w:eastAsia="Times New Roman" w:cs="Arial"/>
@@ -11806,7 +12917,43 @@
           <w:szCs w:val="20"/>
           <w:lang w:val="es-ES_tradnl" w:eastAsia="es-ES"/>
         </w:rPr>
-        <w:t>ISO 4217 Currency Name – 252 posibles valores. Consultar el documento pertinente.</w:t>
+        <w:t xml:space="preserve">ISO 4217 </w:t>
+      </w:r>
+      <w:proofErr w:type="spellStart"/>
+      <w:r>
+        <w:rPr>
+          <w:rFonts w:eastAsia="Times New Roman" w:cs="Arial"/>
+          <w:szCs w:val="20"/>
+          <w:lang w:val="es-ES_tradnl" w:eastAsia="es-ES"/>
+        </w:rPr>
+        <w:t>Currency</w:t>
+      </w:r>
+      <w:proofErr w:type="spellEnd"/>
+      <w:r>
+        <w:rPr>
+          <w:rFonts w:eastAsia="Times New Roman" w:cs="Arial"/>
+          <w:szCs w:val="20"/>
+          <w:lang w:val="es-ES_tradnl" w:eastAsia="es-ES"/>
+        </w:rPr>
+        <w:t xml:space="preserve"> </w:t>
+      </w:r>
+      <w:proofErr w:type="spellStart"/>
+      <w:r>
+        <w:rPr>
+          <w:rFonts w:eastAsia="Times New Roman" w:cs="Arial"/>
+          <w:szCs w:val="20"/>
+          <w:lang w:val="es-ES_tradnl" w:eastAsia="es-ES"/>
+        </w:rPr>
+        <w:t>Name</w:t>
+      </w:r>
+      <w:proofErr w:type="spellEnd"/>
+      <w:r>
+        <w:rPr>
+          <w:rFonts w:eastAsia="Times New Roman" w:cs="Arial"/>
+          <w:szCs w:val="20"/>
+          <w:lang w:val="es-ES_tradnl" w:eastAsia="es-ES"/>
+        </w:rPr>
+        <w:t xml:space="preserve"> – 252 posibles valores. Consultar el documento pertinente.</w:t>
       </w:r>
     </w:p>
     <w:p>
@@ -11828,90 +12975,53 @@
           <w:szCs w:val="20"/>
           <w:lang w:val="es-ES_tradnl" w:eastAsia="es-ES"/>
         </w:rPr>
-        <w:t>ISO 4217 Currency Code – 252 posibles valores. Consultar el documento pertinente.</w:t>
-      </w:r>
-    </w:p>
-    <w:p>
-      <w:pPr>
-        <w:ind w:left="360"/>
-        <w:rPr>
-          <w:rFonts w:eastAsia="Times New Roman" w:cs="Arial"/>
-          <w:szCs w:val="20"/>
-          <w:lang w:val="es-ES_tradnl" w:eastAsia="es-ES"/>
-        </w:rPr>
-      </w:pPr>
-    </w:p>
-    <w:p>
-      <w:pPr>
-        <w:rPr>
-          <w:rFonts w:eastAsia="Times New Roman" w:cs="Arial"/>
-          <w:szCs w:val="20"/>
-          <w:lang w:val="es-ES_tradnl" w:eastAsia="es-ES"/>
-        </w:rPr>
-      </w:pPr>
-    </w:p>
-    <w:p>
-      <w:pPr>
-        <w:rPr>
-          <w:rFonts w:eastAsia="Times New Roman" w:cs="Arial"/>
-          <w:szCs w:val="20"/>
-          <w:lang w:val="es-ES_tradnl" w:eastAsia="es-ES"/>
-        </w:rPr>
-      </w:pPr>
-    </w:p>
-    <w:p>
-      <w:pPr>
-        <w:rPr>
-          <w:rFonts w:eastAsia="Times New Roman" w:cs="Arial"/>
-          <w:szCs w:val="20"/>
-          <w:lang w:val="es-ES_tradnl" w:eastAsia="es-ES"/>
-        </w:rPr>
-      </w:pPr>
-    </w:p>
-    <w:p>
-      <w:pPr>
-        <w:rPr>
-          <w:rFonts w:eastAsia="Times New Roman" w:cs="Arial"/>
-          <w:szCs w:val="20"/>
-          <w:lang w:val="es-ES_tradnl" w:eastAsia="es-ES"/>
-        </w:rPr>
-      </w:pPr>
-    </w:p>
-    <w:p>
-      <w:pPr>
-        <w:rPr>
-          <w:rFonts w:eastAsia="Times New Roman" w:cs="Arial"/>
-          <w:szCs w:val="20"/>
-          <w:lang w:val="es-ES_tradnl" w:eastAsia="es-ES"/>
-        </w:rPr>
-      </w:pPr>
-    </w:p>
-    <w:p>
-      <w:pPr>
-        <w:rPr>
-          <w:rFonts w:eastAsia="Times New Roman" w:cs="Arial"/>
-          <w:szCs w:val="20"/>
-          <w:lang w:val="es-ES_tradnl" w:eastAsia="es-ES"/>
-        </w:rPr>
-      </w:pPr>
-    </w:p>
-    <w:p>
-      <w:pPr>
-        <w:jc w:val="left"/>
-        <w:rPr>
-          <w:rFonts w:eastAsia="Times New Roman" w:cs="Arial"/>
-          <w:szCs w:val="20"/>
-          <w:lang w:val="es-ES_tradnl" w:eastAsia="es-ES"/>
-        </w:rPr>
-      </w:pPr>
-      <w:r>
-        <w:rPr>
-          <w:rFonts w:eastAsia="Times New Roman" w:cs="Arial"/>
-          <w:szCs w:val="20"/>
-          <w:lang w:val="es-ES_tradnl" w:eastAsia="es-ES"/>
-        </w:rPr>
-        <w:br w:type="page"/>
-      </w:r>
+        <w:t xml:space="preserve">ISO 4217 </w:t>
+      </w:r>
+      <w:proofErr w:type="spellStart"/>
+      <w:r>
+        <w:rPr>
+          <w:rFonts w:eastAsia="Times New Roman" w:cs="Arial"/>
+          <w:szCs w:val="20"/>
+          <w:lang w:val="es-ES_tradnl" w:eastAsia="es-ES"/>
+        </w:rPr>
+        <w:t>Currency</w:t>
+      </w:r>
+      <w:proofErr w:type="spellEnd"/>
+      <w:r>
+        <w:rPr>
+          <w:rFonts w:eastAsia="Times New Roman" w:cs="Arial"/>
+          <w:szCs w:val="20"/>
+          <w:lang w:val="es-ES_tradnl" w:eastAsia="es-ES"/>
+        </w:rPr>
+        <w:t xml:space="preserve"> </w:t>
+      </w:r>
+      <w:proofErr w:type="spellStart"/>
+      <w:r>
+        <w:rPr>
+          <w:rFonts w:eastAsia="Times New Roman" w:cs="Arial"/>
+          <w:szCs w:val="20"/>
+          <w:lang w:val="es-ES_tradnl" w:eastAsia="es-ES"/>
+        </w:rPr>
+        <w:t>Code</w:t>
+      </w:r>
+      <w:proofErr w:type="spellEnd"/>
+      <w:r>
+        <w:rPr>
+          <w:rFonts w:eastAsia="Times New Roman" w:cs="Arial"/>
+          <w:szCs w:val="20"/>
+          <w:lang w:val="es-ES_tradnl" w:eastAsia="es-ES"/>
+        </w:rPr>
+        <w:t xml:space="preserve"> – 252 posibles valores. Consultar el documento pertinente.</w:t>
+      </w:r>
+    </w:p>
+    <w:p>
+      <w:pPr>
+        <w:rPr>
+          <w:rFonts w:eastAsia="Times New Roman" w:cs="Arial"/>
+          <w:szCs w:val="20"/>
+          <w:lang w:val="es-ES_tradnl" w:eastAsia="es-ES"/>
+        </w:rPr>
+      </w:pPr>
     </w:p>
     <w:p>
       <w:pPr>
@@ -11950,15 +13060,45 @@
           <w:lang w:eastAsia="es-ES"/>
         </w:rPr>
       </w:pPr>
-      <w:r>
+    </w:p>
+    <w:p>
+      <w:pPr>
+        <w:rPr>
+          <w:rFonts w:eastAsia="Times New Roman" w:cs="Arial"/>
+          <w:color w:val="FF0000"/>
+          <w:szCs w:val="20"/>
+          <w:lang w:eastAsia="es-ES"/>
+        </w:rPr>
+      </w:pPr>
+      <w:r>
+        <w:rPr>
+          <w:rFonts w:eastAsia="Times New Roman" w:cs="Arial"/>
+          <w:color w:val="FF0000"/>
+          <w:szCs w:val="20"/>
+          <w:lang w:eastAsia="es-ES"/>
+        </w:rPr>
+        <w:t>Aquí se incluirán los anexos referentes a los valores reales con los que se cargarán, inicialmente, todas las tablas maestras de validación.</w:t>
+      </w:r>
+    </w:p>
+    <w:p>
+      <w:pPr>
+        <w:rPr>
+          <w:rFonts w:eastAsia="Times New Roman" w:cs="Arial"/>
+          <w:color w:val="FF0000"/>
+          <w:szCs w:val="20"/>
+          <w:lang w:eastAsia="es-ES"/>
+        </w:rPr>
+      </w:pPr>
+    </w:p>
+    <w:p>
+      <w:pPr>
         <w:rPr>
           <w:rFonts w:ascii="Calibri" w:eastAsia="Times New Roman" w:hAnsi="Calibri"/>
           <w:color w:val="FF0000"/>
           <w:sz w:val="22"/>
           <w:lang w:eastAsia="es-ES"/>
         </w:rPr>
-        <w:t>"A.1 - Jerarquía de Productos"</w:t>
-      </w:r>
+      </w:pPr>
       <w:r>
         <w:rPr>
           <w:rFonts w:ascii="Calibri" w:eastAsia="Times New Roman" w:hAnsi="Calibri"/>
@@ -11966,7 +13106,102 @@
           <w:sz w:val="22"/>
           <w:lang w:eastAsia="es-ES"/>
         </w:rPr>
-        <w:t xml:space="preserve"> -  Excel de Carlos Lezana + resto de productos y servicios a configurar</w:t>
+        <w:t>"A.1 - Jerarquía de Productos"</w:t>
+      </w:r>
+      <w:r>
+        <w:rPr>
+          <w:rFonts w:ascii="Calibri" w:eastAsia="Times New Roman" w:hAnsi="Calibri"/>
+          <w:color w:val="FF0000"/>
+          <w:sz w:val="22"/>
+          <w:lang w:eastAsia="es-ES"/>
+        </w:rPr>
+        <w:t xml:space="preserve"> -  Excel de Carlos </w:t>
+      </w:r>
+      <w:proofErr w:type="spellStart"/>
+      <w:r>
+        <w:rPr>
+          <w:rFonts w:ascii="Calibri" w:eastAsia="Times New Roman" w:hAnsi="Calibri"/>
+          <w:color w:val="FF0000"/>
+          <w:sz w:val="22"/>
+          <w:lang w:eastAsia="es-ES"/>
+        </w:rPr>
+        <w:t>Lezana</w:t>
+      </w:r>
+      <w:proofErr w:type="spellEnd"/>
+      <w:r>
+        <w:rPr>
+          <w:rFonts w:ascii="Calibri" w:eastAsia="Times New Roman" w:hAnsi="Calibri"/>
+          <w:color w:val="FF0000"/>
+          <w:sz w:val="22"/>
+          <w:lang w:eastAsia="es-ES"/>
+        </w:rPr>
+        <w:t xml:space="preserve"> + resto de productos y servicios a configurar</w:t>
+      </w:r>
+    </w:p>
+    <w:p>
+      <w:pPr>
+        <w:rPr>
+          <w:rFonts w:ascii="Calibri" w:eastAsia="Times New Roman" w:hAnsi="Calibri"/>
+          <w:color w:val="FF0000"/>
+          <w:sz w:val="22"/>
+          <w:lang w:eastAsia="es-ES"/>
+        </w:rPr>
+      </w:pPr>
+    </w:p>
+    <w:p>
+      <w:pPr>
+        <w:rPr>
+          <w:rFonts w:ascii="Calibri" w:eastAsia="Times New Roman" w:hAnsi="Calibri"/>
+          <w:color w:val="FF0000"/>
+          <w:sz w:val="22"/>
+          <w:lang w:eastAsia="es-ES"/>
+        </w:rPr>
+      </w:pPr>
+      <w:r>
+        <w:rPr>
+          <w:rFonts w:ascii="Calibri" w:eastAsia="Times New Roman" w:hAnsi="Calibri"/>
+          <w:color w:val="FF0000"/>
+          <w:sz w:val="22"/>
+          <w:lang w:eastAsia="es-ES"/>
+        </w:rPr>
+        <w:t>“Tabla de Países”</w:t>
+      </w:r>
+    </w:p>
+    <w:p>
+      <w:pPr>
+        <w:rPr>
+          <w:rFonts w:eastAsia="Times New Roman" w:cs="Arial"/>
+          <w:color w:val="FF0000"/>
+          <w:szCs w:val="20"/>
+          <w:lang w:eastAsia="es-ES"/>
+        </w:rPr>
+      </w:pPr>
+      <w:r>
+        <w:rPr>
+          <w:rFonts w:ascii="Calibri" w:eastAsia="Times New Roman" w:hAnsi="Calibri"/>
+          <w:color w:val="FF0000"/>
+          <w:sz w:val="22"/>
+          <w:lang w:eastAsia="es-ES"/>
+        </w:rPr>
+        <w:t xml:space="preserve">“Tabla de </w:t>
+      </w:r>
+      <w:r>
+        <w:rPr>
+          <w:rFonts w:ascii="Calibri" w:eastAsia="Times New Roman" w:hAnsi="Calibri"/>
+          <w:color w:val="FF0000"/>
+          <w:sz w:val="22"/>
+          <w:lang w:eastAsia="es-ES"/>
+        </w:rPr>
+        <w:t>Regiones</w:t>
+      </w:r>
+      <w:r>
+        <w:rPr>
+          <w:rFonts w:ascii="Calibri" w:eastAsia="Times New Roman" w:hAnsi="Calibri"/>
+          <w:color w:val="FF0000"/>
+          <w:sz w:val="22"/>
+          <w:lang w:eastAsia="es-ES"/>
+        </w:rPr>
+        <w:t>”</w:t>
       </w:r>
     </w:p>
     <w:p>
@@ -20318,7 +21553,7 @@
 </file>
 
 <file path=customXml/itemProps1.xml><?xml version="1.0" encoding="utf-8"?>
-<ds:datastoreItem xmlns:ds="http://schemas.openxmlformats.org/officeDocument/2006/customXml" ds:itemID="{1A35A4C6-1364-4254-92E1-A0A2641789A8}">
+<ds:datastoreItem xmlns:ds="http://schemas.openxmlformats.org/officeDocument/2006/customXml" ds:itemID="{86C45484-3DF5-41A3-BEAA-13C12C57FE76}">
   <ds:schemaRefs>
     <ds:schemaRef ds:uri="http://schemas.openxmlformats.org/officeDocument/2006/bibliography"/>
   </ds:schemaRefs>

</xml_diff>